<commit_message>
Updated the README.md and added a license
</commit_message>
<xml_diff>
--- a/Documentation.docx
+++ b/Documentation.docx
@@ -1,6 +1,6 @@
 
 <file path=word/document.xml><?xml version="1.0" encoding="utf-8"?>
-<w:document xmlns:wpc="http://schemas.microsoft.com/office/word/2010/wordprocessingCanvas" xmlns:cx="http://schemas.microsoft.com/office/drawing/2014/chartex" xmlns:cx1="http://schemas.microsoft.com/office/drawing/2015/9/8/chartex" xmlns:cx2="http://schemas.microsoft.com/office/drawing/2015/10/21/chartex" xmlns:cx3="http://schemas.microsoft.com/office/drawing/2016/5/9/chartex" xmlns:cx4="http://schemas.microsoft.com/office/drawing/2016/5/10/chartex" xmlns:cx5="http://schemas.microsoft.com/office/drawing/2016/5/11/chartex" xmlns:cx6="http://schemas.microsoft.com/office/drawing/2016/5/12/chartex" xmlns:cx7="http://schemas.microsoft.com/office/drawing/2016/5/13/chartex" xmlns:cx8="http://schemas.microsoft.com/office/drawing/2016/5/14/chartex" xmlns:mc="http://schemas.openxmlformats.org/markup-compatibility/2006" xmlns:aink="http://schemas.microsoft.com/office/drawing/2016/ink" xmlns:am3d="http://schemas.microsoft.com/office/drawing/2017/model3d" xmlns:o="urn:schemas-microsoft-com:office:office" xmlns:r="http://schemas.openxmlformats.org/officeDocument/2006/relationships" xmlns:m="http://schemas.openxmlformats.org/officeDocument/2006/math" xmlns:v="urn:schemas-microsoft-com:vml" xmlns:wp14="http://schemas.microsoft.com/office/word/2010/wordprocessingDrawing" xmlns:wp="http://schemas.openxmlformats.org/drawingml/2006/wordprocessingDrawing" xmlns:w10="urn:schemas-microsoft-com:office:word" xmlns:w="http://schemas.openxmlformats.org/wordprocessingml/2006/main" xmlns:w14="http://schemas.microsoft.com/office/word/2010/wordml" xmlns:w15="http://schemas.microsoft.com/office/word/2012/wordml" xmlns:w16cid="http://schemas.microsoft.com/office/word/2016/wordml/cid" xmlns:w16se="http://schemas.microsoft.com/office/word/2015/wordml/symex" xmlns:wpg="http://schemas.microsoft.com/office/word/2010/wordprocessingGroup" xmlns:wpi="http://schemas.microsoft.com/office/word/2010/wordprocessingInk" xmlns:wne="http://schemas.microsoft.com/office/word/2006/wordml" xmlns:wps="http://schemas.microsoft.com/office/word/2010/wordprocessingShape" mc:Ignorable="w14 w15 w16se w16cid wp14">
+<w:document xmlns:wpc="http://schemas.microsoft.com/office/word/2010/wordprocessingCanvas" xmlns:cx="http://schemas.microsoft.com/office/drawing/2014/chartex" xmlns:cx1="http://schemas.microsoft.com/office/drawing/2015/9/8/chartex" xmlns:cx2="http://schemas.microsoft.com/office/drawing/2015/10/21/chartex" xmlns:cx3="http://schemas.microsoft.com/office/drawing/2016/5/9/chartex" xmlns:cx4="http://schemas.microsoft.com/office/drawing/2016/5/10/chartex" xmlns:cx5="http://schemas.microsoft.com/office/drawing/2016/5/11/chartex" xmlns:cx6="http://schemas.microsoft.com/office/drawing/2016/5/12/chartex" xmlns:cx7="http://schemas.microsoft.com/office/drawing/2016/5/13/chartex" xmlns:cx8="http://schemas.microsoft.com/office/drawing/2016/5/14/chartex" xmlns:mc="http://schemas.openxmlformats.org/markup-compatibility/2006" xmlns:aink="http://schemas.microsoft.com/office/drawing/2016/ink" xmlns:am3d="http://schemas.microsoft.com/office/drawing/2017/model3d" xmlns:o="urn:schemas-microsoft-com:office:office" xmlns:r="http://schemas.openxmlformats.org/officeDocument/2006/relationships" xmlns:m="http://schemas.openxmlformats.org/officeDocument/2006/math" xmlns:v="urn:schemas-microsoft-com:vml" xmlns:wp14="http://schemas.microsoft.com/office/word/2010/wordprocessingDrawing" xmlns:wp="http://schemas.openxmlformats.org/drawingml/2006/wordprocessingDrawing" xmlns:w10="urn:schemas-microsoft-com:office:word" xmlns:w="http://schemas.openxmlformats.org/wordprocessingml/2006/main" xmlns:w14="http://schemas.microsoft.com/office/word/2010/wordml" xmlns:w15="http://schemas.microsoft.com/office/word/2012/wordml" xmlns:w16cex="http://schemas.microsoft.com/office/word/2018/wordml/cex" xmlns:w16cid="http://schemas.microsoft.com/office/word/2016/wordml/cid" xmlns:w16="http://schemas.microsoft.com/office/word/2018/wordml" xmlns:w16se="http://schemas.microsoft.com/office/word/2015/wordml/symex" xmlns:wpg="http://schemas.microsoft.com/office/word/2010/wordprocessingGroup" xmlns:wpi="http://schemas.microsoft.com/office/word/2010/wordprocessingInk" xmlns:wne="http://schemas.microsoft.com/office/word/2006/wordml" xmlns:wps="http://schemas.microsoft.com/office/word/2010/wordprocessingShape" mc:Ignorable="w14 w15 w16se w16cid w16 w16cex wp14">
   <w:body>
     <w:p>
       <w:pPr>
@@ -29,6 +29,1337 @@
           <w:szCs w:val="48"/>
         </w:rPr>
       </w:pPr>
+    </w:p>
+    <w:p>
+      <w:pPr>
+        <w:shd w:val="clear" w:color="auto" w:fill="2B2B2B"/>
+        <w:tabs>
+          <w:tab w:val="left" w:pos="916"/>
+          <w:tab w:val="left" w:pos="1832"/>
+          <w:tab w:val="left" w:pos="2748"/>
+          <w:tab w:val="left" w:pos="3664"/>
+          <w:tab w:val="left" w:pos="4580"/>
+          <w:tab w:val="left" w:pos="5496"/>
+          <w:tab w:val="left" w:pos="6412"/>
+          <w:tab w:val="left" w:pos="7328"/>
+          <w:tab w:val="left" w:pos="8244"/>
+          <w:tab w:val="left" w:pos="9160"/>
+          <w:tab w:val="left" w:pos="10076"/>
+          <w:tab w:val="left" w:pos="10992"/>
+          <w:tab w:val="left" w:pos="11908"/>
+          <w:tab w:val="left" w:pos="12824"/>
+          <w:tab w:val="left" w:pos="13740"/>
+          <w:tab w:val="left" w:pos="14656"/>
+        </w:tabs>
+        <w:rPr>
+          <w:rFonts w:ascii="Consolas" w:eastAsia="Times New Roman" w:hAnsi="Consolas" w:cs="Courier New"/>
+          <w:color w:val="A9B7C6"/>
+          <w:sz w:val="20"/>
+          <w:szCs w:val="20"/>
+        </w:rPr>
+      </w:pPr>
+      <w:r>
+        <w:rPr>
+          <w:rFonts w:ascii="Consolas" w:eastAsia="Times New Roman" w:hAnsi="Consolas" w:cs="Courier New"/>
+          <w:i/>
+          <w:iCs/>
+          <w:color w:val="9876AA"/>
+          <w:sz w:val="20"/>
+          <w:szCs w:val="20"/>
+        </w:rPr>
+        <w:t>#### Here's what each of the files do:</w:t>
+      </w:r>
+      <w:r>
+        <w:rPr>
+          <w:rFonts w:ascii="Consolas" w:eastAsia="Times New Roman" w:hAnsi="Consolas" w:cs="Courier New"/>
+          <w:i/>
+          <w:iCs/>
+          <w:color w:val="9876AA"/>
+          <w:sz w:val="20"/>
+          <w:szCs w:val="20"/>
+        </w:rPr>
+        <w:br/>
+      </w:r>
+      <w:r>
+        <w:rPr>
+          <w:rFonts w:ascii="Consolas" w:eastAsia="Times New Roman" w:hAnsi="Consolas" w:cs="Courier New"/>
+          <w:i/>
+          <w:iCs/>
+          <w:color w:val="9876AA"/>
+          <w:sz w:val="20"/>
+          <w:szCs w:val="20"/>
+        </w:rPr>
+        <w:br/>
+      </w:r>
+      <w:r>
+        <w:rPr>
+          <w:rFonts w:ascii="Consolas" w:eastAsia="Times New Roman" w:hAnsi="Consolas" w:cs="Courier New"/>
+          <w:color w:val="A9B7C6"/>
+          <w:sz w:val="20"/>
+          <w:szCs w:val="20"/>
+        </w:rPr>
+        <w:t xml:space="preserve">Run: Run this file in order to run the program as a whole. Everything is pretty malleable </w:t>
+      </w:r>
+      <w:r>
+        <w:rPr>
+          <w:rFonts w:ascii="Consolas" w:eastAsia="Times New Roman" w:hAnsi="Consolas" w:cs="Courier New"/>
+          <w:color w:val="A9B7C6"/>
+          <w:sz w:val="20"/>
+          <w:szCs w:val="20"/>
+        </w:rPr>
+        <w:br/>
+        <w:t>but there are a few lines of code that should remain to keep the model running;</w:t>
+      </w:r>
+      <w:r>
+        <w:rPr>
+          <w:rFonts w:ascii="Consolas" w:eastAsia="Times New Roman" w:hAnsi="Consolas" w:cs="Courier New"/>
+          <w:color w:val="A9B7C6"/>
+          <w:sz w:val="20"/>
+          <w:szCs w:val="20"/>
+        </w:rPr>
+        <w:br/>
+        <w:t>however, this isn't set in stone. Important lines are marked with "(base)". I encourage</w:t>
+      </w:r>
+      <w:r>
+        <w:rPr>
+          <w:rFonts w:ascii="Consolas" w:eastAsia="Times New Roman" w:hAnsi="Consolas" w:cs="Courier New"/>
+          <w:color w:val="A9B7C6"/>
+          <w:sz w:val="20"/>
+          <w:szCs w:val="20"/>
+        </w:rPr>
+        <w:br/>
+        <w:t>the addition, deletion, and editing of the functions other than "(base)". I have merely</w:t>
+      </w:r>
+      <w:r>
+        <w:rPr>
+          <w:rFonts w:ascii="Consolas" w:eastAsia="Times New Roman" w:hAnsi="Consolas" w:cs="Courier New"/>
+          <w:color w:val="A9B7C6"/>
+          <w:sz w:val="20"/>
+          <w:szCs w:val="20"/>
+        </w:rPr>
+        <w:br/>
+        <w:t>provided an example of functions I put together for my purposes.</w:t>
+      </w:r>
+      <w:r>
+        <w:rPr>
+          <w:rFonts w:ascii="Consolas" w:eastAsia="Times New Roman" w:hAnsi="Consolas" w:cs="Courier New"/>
+          <w:color w:val="A9B7C6"/>
+          <w:sz w:val="20"/>
+          <w:szCs w:val="20"/>
+        </w:rPr>
+        <w:br/>
+      </w:r>
+      <w:r>
+        <w:rPr>
+          <w:rFonts w:ascii="Consolas" w:eastAsia="Times New Roman" w:hAnsi="Consolas" w:cs="Courier New"/>
+          <w:color w:val="A9B7C6"/>
+          <w:sz w:val="20"/>
+          <w:szCs w:val="20"/>
+        </w:rPr>
+        <w:br/>
+        <w:t>Input: This will open up the Setup_files directory and parse through each of the</w:t>
+      </w:r>
+      <w:r>
+        <w:rPr>
+          <w:rFonts w:ascii="Consolas" w:eastAsia="Times New Roman" w:hAnsi="Consolas" w:cs="Courier New"/>
+          <w:color w:val="A9B7C6"/>
+          <w:sz w:val="20"/>
+          <w:szCs w:val="20"/>
+        </w:rPr>
+        <w:br/>
+        <w:t>.txt files. These files are written in a certain way so the they can be interpreted</w:t>
+      </w:r>
+      <w:r>
+        <w:rPr>
+          <w:rFonts w:ascii="Consolas" w:eastAsia="Times New Roman" w:hAnsi="Consolas" w:cs="Courier New"/>
+          <w:color w:val="A9B7C6"/>
+          <w:sz w:val="20"/>
+          <w:szCs w:val="20"/>
+        </w:rPr>
+        <w:br/>
+        <w:t xml:space="preserve">easily by the model. Though, if you need to change them, directions will be in </w:t>
+      </w:r>
+      <w:r>
+        <w:rPr>
+          <w:rFonts w:ascii="Consolas" w:eastAsia="Times New Roman" w:hAnsi="Consolas" w:cs="Courier New"/>
+          <w:color w:val="A9B7C6"/>
+          <w:sz w:val="20"/>
+          <w:szCs w:val="20"/>
+        </w:rPr>
+        <w:br/>
+        <w:t>Input. The files contain important parameters on how the model will be set up for</w:t>
+      </w:r>
+      <w:r>
+        <w:rPr>
+          <w:rFonts w:ascii="Consolas" w:eastAsia="Times New Roman" w:hAnsi="Consolas" w:cs="Courier New"/>
+          <w:color w:val="A9B7C6"/>
+          <w:sz w:val="20"/>
+          <w:szCs w:val="20"/>
+        </w:rPr>
+        <w:br/>
+        <w:t>each simulation run.</w:t>
+      </w:r>
+      <w:r>
+        <w:rPr>
+          <w:rFonts w:ascii="Consolas" w:eastAsia="Times New Roman" w:hAnsi="Consolas" w:cs="Courier New"/>
+          <w:color w:val="A9B7C6"/>
+          <w:sz w:val="20"/>
+          <w:szCs w:val="20"/>
+        </w:rPr>
+        <w:br/>
+        <w:t xml:space="preserve">    </w:t>
+      </w:r>
+      <w:r>
+        <w:rPr>
+          <w:rFonts w:ascii="Consolas" w:eastAsia="Times New Roman" w:hAnsi="Consolas" w:cs="Courier New"/>
+          <w:color w:val="A9B7C6"/>
+          <w:sz w:val="20"/>
+          <w:szCs w:val="20"/>
+        </w:rPr>
+        <w:br/>
+        <w:t>Simulation: This class is really what is being run when each simulation is run.</w:t>
+      </w:r>
+      <w:r>
+        <w:rPr>
+          <w:rFonts w:ascii="Consolas" w:eastAsia="Times New Roman" w:hAnsi="Consolas" w:cs="Courier New"/>
+          <w:color w:val="A9B7C6"/>
+          <w:sz w:val="20"/>
+          <w:szCs w:val="20"/>
+        </w:rPr>
+        <w:br/>
+        <w:t>Each instance of this class corresponds to a setup .txt file. Most of the methods</w:t>
+      </w:r>
+      <w:r>
+        <w:rPr>
+          <w:rFonts w:ascii="Consolas" w:eastAsia="Times New Roman" w:hAnsi="Consolas" w:cs="Courier New"/>
+          <w:color w:val="A9B7C6"/>
+          <w:sz w:val="20"/>
+          <w:szCs w:val="20"/>
+        </w:rPr>
+        <w:br/>
+        <w:t>in the class are used to update the cells individually via Cell class method. There</w:t>
+      </w:r>
+      <w:r>
+        <w:rPr>
+          <w:rFonts w:ascii="Consolas" w:eastAsia="Times New Roman" w:hAnsi="Consolas" w:cs="Courier New"/>
+          <w:color w:val="A9B7C6"/>
+          <w:sz w:val="20"/>
+          <w:szCs w:val="20"/>
+        </w:rPr>
+        <w:br/>
+        <w:t>are a few functions that act on the cells collectively and run solely in the</w:t>
+      </w:r>
+      <w:r>
+        <w:rPr>
+          <w:rFonts w:ascii="Consolas" w:eastAsia="Times New Roman" w:hAnsi="Consolas" w:cs="Courier New"/>
+          <w:color w:val="A9B7C6"/>
+          <w:sz w:val="20"/>
+          <w:szCs w:val="20"/>
+        </w:rPr>
+        <w:br/>
+        <w:t>Simulation class. The instance variables of the class consist of holders and</w:t>
+      </w:r>
+      <w:r>
+        <w:rPr>
+          <w:rFonts w:ascii="Consolas" w:eastAsia="Times New Roman" w:hAnsi="Consolas" w:cs="Courier New"/>
+          <w:color w:val="A9B7C6"/>
+          <w:sz w:val="20"/>
+          <w:szCs w:val="20"/>
+        </w:rPr>
+        <w:br/>
+        <w:t>thresholds. The two main holders are for the Cell objects and the Gradient objects.</w:t>
+      </w:r>
+      <w:r>
+        <w:rPr>
+          <w:rFonts w:ascii="Consolas" w:eastAsia="Times New Roman" w:hAnsi="Consolas" w:cs="Courier New"/>
+          <w:color w:val="A9B7C6"/>
+          <w:sz w:val="20"/>
+          <w:szCs w:val="20"/>
+        </w:rPr>
+        <w:br/>
+        <w:t>The thresholds will be for division and differentiation checks.</w:t>
+      </w:r>
+      <w:r>
+        <w:rPr>
+          <w:rFonts w:ascii="Consolas" w:eastAsia="Times New Roman" w:hAnsi="Consolas" w:cs="Courier New"/>
+          <w:color w:val="A9B7C6"/>
+          <w:sz w:val="20"/>
+          <w:szCs w:val="20"/>
+        </w:rPr>
+        <w:br/>
+        <w:t xml:space="preserve">    </w:t>
+      </w:r>
+      <w:r>
+        <w:rPr>
+          <w:rFonts w:ascii="Consolas" w:eastAsia="Times New Roman" w:hAnsi="Consolas" w:cs="Courier New"/>
+          <w:color w:val="A9B7C6"/>
+          <w:sz w:val="20"/>
+          <w:szCs w:val="20"/>
+        </w:rPr>
+        <w:br/>
+        <w:t>Gradient: The model consists of three different types of objects: Simulation (used</w:t>
+      </w:r>
+      <w:r>
+        <w:rPr>
+          <w:rFonts w:ascii="Consolas" w:eastAsia="Times New Roman" w:hAnsi="Consolas" w:cs="Courier New"/>
+          <w:color w:val="A9B7C6"/>
+          <w:sz w:val="20"/>
+          <w:szCs w:val="20"/>
+        </w:rPr>
+        <w:br/>
+        <w:t>to hold things as the simulation runs), Cell (used to represent each cell), and</w:t>
+      </w:r>
+      <w:r>
+        <w:rPr>
+          <w:rFonts w:ascii="Consolas" w:eastAsia="Times New Roman" w:hAnsi="Consolas" w:cs="Courier New"/>
+          <w:color w:val="A9B7C6"/>
+          <w:sz w:val="20"/>
+          <w:szCs w:val="20"/>
+        </w:rPr>
+        <w:br/>
+        <w:t>Gradient (used to apply a gradient of molecular concentrations to the grid). So</w:t>
+      </w:r>
+      <w:r>
+        <w:rPr>
+          <w:rFonts w:ascii="Consolas" w:eastAsia="Times New Roman" w:hAnsi="Consolas" w:cs="Courier New"/>
+          <w:color w:val="A9B7C6"/>
+          <w:sz w:val="20"/>
+          <w:szCs w:val="20"/>
+        </w:rPr>
+        <w:br/>
+        <w:t>what is the grid? The grid is space that the cell objects occupy. This can be</w:t>
+      </w:r>
+      <w:r>
+        <w:rPr>
+          <w:rFonts w:ascii="Consolas" w:eastAsia="Times New Roman" w:hAnsi="Consolas" w:cs="Courier New"/>
+          <w:color w:val="A9B7C6"/>
+          <w:sz w:val="20"/>
+          <w:szCs w:val="20"/>
+        </w:rPr>
+        <w:br/>
+        <w:t>either 2D or 3D. Each Gradient object will create an array with the dimensions of</w:t>
+      </w:r>
+      <w:r>
+        <w:rPr>
+          <w:rFonts w:ascii="Consolas" w:eastAsia="Times New Roman" w:hAnsi="Consolas" w:cs="Courier New"/>
+          <w:color w:val="A9B7C6"/>
+          <w:sz w:val="20"/>
+          <w:szCs w:val="20"/>
+        </w:rPr>
+        <w:br/>
+        <w:t>grid. To determine the location of a cell on the grid, we round the location to</w:t>
+      </w:r>
+      <w:r>
+        <w:rPr>
+          <w:rFonts w:ascii="Consolas" w:eastAsia="Times New Roman" w:hAnsi="Consolas" w:cs="Courier New"/>
+          <w:color w:val="A9B7C6"/>
+          <w:sz w:val="20"/>
+          <w:szCs w:val="20"/>
+        </w:rPr>
+        <w:br/>
+        <w:t>the nearest whole number corresponding to an index of the grid.</w:t>
+      </w:r>
+      <w:r>
+        <w:rPr>
+          <w:rFonts w:ascii="Consolas" w:eastAsia="Times New Roman" w:hAnsi="Consolas" w:cs="Courier New"/>
+          <w:color w:val="A9B7C6"/>
+          <w:sz w:val="20"/>
+          <w:szCs w:val="20"/>
+        </w:rPr>
+        <w:br/>
+      </w:r>
+      <w:r>
+        <w:rPr>
+          <w:rFonts w:ascii="Consolas" w:eastAsia="Times New Roman" w:hAnsi="Consolas" w:cs="Courier New"/>
+          <w:color w:val="A9B7C6"/>
+          <w:sz w:val="20"/>
+          <w:szCs w:val="20"/>
+        </w:rPr>
+        <w:br/>
+        <w:t>Cell: The Cell class is housed here. Each cell in the simulation is representative</w:t>
+      </w:r>
+      <w:r>
+        <w:rPr>
+          <w:rFonts w:ascii="Consolas" w:eastAsia="Times New Roman" w:hAnsi="Consolas" w:cs="Courier New"/>
+          <w:color w:val="A9B7C6"/>
+          <w:sz w:val="20"/>
+          <w:szCs w:val="20"/>
+        </w:rPr>
+        <w:br/>
+        <w:t>of single cell in an experiment. All of the cell objects are held by an array as</w:t>
+      </w:r>
+      <w:r>
+        <w:rPr>
+          <w:rFonts w:ascii="Consolas" w:eastAsia="Times New Roman" w:hAnsi="Consolas" w:cs="Courier New"/>
+          <w:color w:val="A9B7C6"/>
+          <w:sz w:val="20"/>
+          <w:szCs w:val="20"/>
+        </w:rPr>
+        <w:br/>
+        <w:t xml:space="preserve">an instance in the Simulation class. You'll see that the cells will have instance </w:t>
+      </w:r>
+      <w:r>
+        <w:rPr>
+          <w:rFonts w:ascii="Consolas" w:eastAsia="Times New Roman" w:hAnsi="Consolas" w:cs="Courier New"/>
+          <w:color w:val="A9B7C6"/>
+          <w:sz w:val="20"/>
+          <w:szCs w:val="20"/>
+        </w:rPr>
+        <w:br/>
+        <w:t>variables that correspond to values such as radius, mass, state, and many others.</w:t>
+      </w:r>
+      <w:r>
+        <w:rPr>
+          <w:rFonts w:ascii="Consolas" w:eastAsia="Times New Roman" w:hAnsi="Consolas" w:cs="Courier New"/>
+          <w:color w:val="A9B7C6"/>
+          <w:sz w:val="20"/>
+          <w:szCs w:val="20"/>
+        </w:rPr>
+        <w:br/>
+        <w:t>The class also holds methods for updating the Cell instance variables. You may ask</w:t>
+      </w:r>
+      <w:r>
+        <w:rPr>
+          <w:rFonts w:ascii="Consolas" w:eastAsia="Times New Roman" w:hAnsi="Consolas" w:cs="Courier New"/>
+          <w:color w:val="A9B7C6"/>
+          <w:sz w:val="20"/>
+          <w:szCs w:val="20"/>
+        </w:rPr>
+        <w:br/>
+        <w:t>why some methods for the Cell class weren't integrated into the Simulation class;</w:t>
+      </w:r>
+      <w:r>
+        <w:rPr>
+          <w:rFonts w:ascii="Consolas" w:eastAsia="Times New Roman" w:hAnsi="Consolas" w:cs="Courier New"/>
+          <w:color w:val="A9B7C6"/>
+          <w:sz w:val="20"/>
+          <w:szCs w:val="20"/>
+        </w:rPr>
+        <w:br/>
+        <w:t>however, it's for simplicity and easy writing.</w:t>
+      </w:r>
+      <w:r>
+        <w:rPr>
+          <w:rFonts w:ascii="Consolas" w:eastAsia="Times New Roman" w:hAnsi="Consolas" w:cs="Courier New"/>
+          <w:color w:val="A9B7C6"/>
+          <w:sz w:val="20"/>
+          <w:szCs w:val="20"/>
+        </w:rPr>
+        <w:br/>
+      </w:r>
+      <w:r>
+        <w:rPr>
+          <w:rFonts w:ascii="Consolas" w:eastAsia="Times New Roman" w:hAnsi="Consolas" w:cs="Courier New"/>
+          <w:color w:val="A9B7C6"/>
+          <w:sz w:val="20"/>
+          <w:szCs w:val="20"/>
+        </w:rPr>
+        <w:br/>
+        <w:t>Parallel: While the model will run at a reasonable speed when everything is run</w:t>
+      </w:r>
+      <w:r>
+        <w:rPr>
+          <w:rFonts w:ascii="Consolas" w:eastAsia="Times New Roman" w:hAnsi="Consolas" w:cs="Courier New"/>
+          <w:color w:val="A9B7C6"/>
+          <w:sz w:val="20"/>
+          <w:szCs w:val="20"/>
+        </w:rPr>
+        <w:br/>
+        <w:t>on the CPU, there is the benefit of GPU parallel processing when certain functions</w:t>
+      </w:r>
+      <w:r>
+        <w:rPr>
+          <w:rFonts w:ascii="Consolas" w:eastAsia="Times New Roman" w:hAnsi="Consolas" w:cs="Courier New"/>
+          <w:color w:val="A9B7C6"/>
+          <w:sz w:val="20"/>
+          <w:szCs w:val="20"/>
+        </w:rPr>
+        <w:br/>
+        <w:t>of the model are parallelized. Updating the grid takes significant time as a 3D</w:t>
+      </w:r>
+      <w:r>
+        <w:rPr>
+          <w:rFonts w:ascii="Consolas" w:eastAsia="Times New Roman" w:hAnsi="Consolas" w:cs="Courier New"/>
+          <w:color w:val="A9B7C6"/>
+          <w:sz w:val="20"/>
+          <w:szCs w:val="20"/>
+        </w:rPr>
+        <w:br/>
+        <w:t>representation involves a triple for-loop. In addition, checking for cell</w:t>
+      </w:r>
+      <w:r>
+        <w:rPr>
+          <w:rFonts w:ascii="Consolas" w:eastAsia="Times New Roman" w:hAnsi="Consolas" w:cs="Courier New"/>
+          <w:color w:val="A9B7C6"/>
+          <w:sz w:val="20"/>
+          <w:szCs w:val="20"/>
+        </w:rPr>
+        <w:br/>
+        <w:t>neighbors is taxing because there is a double for-loop iterating over thousands</w:t>
+      </w:r>
+      <w:r>
+        <w:rPr>
+          <w:rFonts w:ascii="Consolas" w:eastAsia="Times New Roman" w:hAnsi="Consolas" w:cs="Courier New"/>
+          <w:color w:val="A9B7C6"/>
+          <w:sz w:val="20"/>
+          <w:szCs w:val="20"/>
+        </w:rPr>
+        <w:br/>
+        <w:t>of cell objects which can take some time. Thankfully, an NVIDIA GPU combined with</w:t>
+      </w:r>
+      <w:r>
+        <w:rPr>
+          <w:rFonts w:ascii="Consolas" w:eastAsia="Times New Roman" w:hAnsi="Consolas" w:cs="Courier New"/>
+          <w:color w:val="A9B7C6"/>
+          <w:sz w:val="20"/>
+          <w:szCs w:val="20"/>
+        </w:rPr>
+        <w:br/>
+        <w:t>the CUDA toolkit and Numba library allows for significant decreases in run time.</w:t>
+      </w:r>
+      <w:r>
+        <w:rPr>
+          <w:rFonts w:ascii="Consolas" w:eastAsia="Times New Roman" w:hAnsi="Consolas" w:cs="Courier New"/>
+          <w:color w:val="A9B7C6"/>
+          <w:sz w:val="20"/>
+          <w:szCs w:val="20"/>
+        </w:rPr>
+        <w:br/>
+      </w:r>
+      <w:r>
+        <w:rPr>
+          <w:rFonts w:ascii="Consolas" w:eastAsia="Times New Roman" w:hAnsi="Consolas" w:cs="Courier New"/>
+          <w:color w:val="A9B7C6"/>
+          <w:sz w:val="20"/>
+          <w:szCs w:val="20"/>
+        </w:rPr>
+        <w:br/>
+        <w:t>Output: All outgoing data from the model will be processed in this file. For each</w:t>
+      </w:r>
+      <w:r>
+        <w:rPr>
+          <w:rFonts w:ascii="Consolas" w:eastAsia="Times New Roman" w:hAnsi="Consolas" w:cs="Courier New"/>
+          <w:color w:val="A9B7C6"/>
+          <w:sz w:val="20"/>
+          <w:szCs w:val="20"/>
+        </w:rPr>
+        <w:br/>
+      </w:r>
+      <w:r>
+        <w:rPr>
+          <w:rFonts w:ascii="Consolas" w:eastAsia="Times New Roman" w:hAnsi="Consolas" w:cs="Courier New"/>
+          <w:color w:val="A9B7C6"/>
+          <w:sz w:val="20"/>
+          <w:szCs w:val="20"/>
+        </w:rPr>
+        <w:lastRenderedPageBreak/>
+        <w:t>time step, an image and a .csv file will be produced. The image provides a visual</w:t>
+      </w:r>
+      <w:r>
+        <w:rPr>
+          <w:rFonts w:ascii="Consolas" w:eastAsia="Times New Roman" w:hAnsi="Consolas" w:cs="Courier New"/>
+          <w:color w:val="A9B7C6"/>
+          <w:sz w:val="20"/>
+          <w:szCs w:val="20"/>
+        </w:rPr>
+        <w:br/>
+        <w:t>representation of the cells in the simulation. The .csv is a way of transporting</w:t>
+      </w:r>
+      <w:r>
+        <w:rPr>
+          <w:rFonts w:ascii="Consolas" w:eastAsia="Times New Roman" w:hAnsi="Consolas" w:cs="Courier New"/>
+          <w:color w:val="A9B7C6"/>
+          <w:sz w:val="20"/>
+          <w:szCs w:val="20"/>
+        </w:rPr>
+        <w:br/>
+        <w:t>data from the model to other forms of statistical analysis. The .csv will contain</w:t>
+      </w:r>
+      <w:r>
+        <w:rPr>
+          <w:rFonts w:ascii="Consolas" w:eastAsia="Times New Roman" w:hAnsi="Consolas" w:cs="Courier New"/>
+          <w:color w:val="A9B7C6"/>
+          <w:sz w:val="20"/>
+          <w:szCs w:val="20"/>
+        </w:rPr>
+        <w:br/>
+        <w:t>information for each cell such as location and whether it is differentiated</w:t>
+      </w:r>
+      <w:r>
+        <w:rPr>
+          <w:rFonts w:ascii="Consolas" w:eastAsia="Times New Roman" w:hAnsi="Consolas" w:cs="Courier New"/>
+          <w:color w:val="A9B7C6"/>
+          <w:sz w:val="20"/>
+          <w:szCs w:val="20"/>
+        </w:rPr>
+        <w:br/>
+        <w:t>or pluripotent.</w:t>
+      </w:r>
+    </w:p>
+    <w:p>
+      <w:pPr>
+        <w:jc w:val="center"/>
+        <w:rPr>
+          <w:rFonts w:ascii="Times New Roman" w:hAnsi="Times New Roman" w:cs="Times New Roman"/>
+          <w:sz w:val="48"/>
+          <w:szCs w:val="48"/>
+        </w:rPr>
+      </w:pPr>
+    </w:p>
+    <w:p>
+      <w:pPr>
+        <w:shd w:val="clear" w:color="auto" w:fill="2B2B2B"/>
+        <w:tabs>
+          <w:tab w:val="left" w:pos="916"/>
+          <w:tab w:val="left" w:pos="1832"/>
+          <w:tab w:val="left" w:pos="2748"/>
+          <w:tab w:val="left" w:pos="3664"/>
+          <w:tab w:val="left" w:pos="4580"/>
+          <w:tab w:val="left" w:pos="5496"/>
+          <w:tab w:val="left" w:pos="6412"/>
+          <w:tab w:val="left" w:pos="7328"/>
+          <w:tab w:val="left" w:pos="8244"/>
+          <w:tab w:val="left" w:pos="9160"/>
+          <w:tab w:val="left" w:pos="10076"/>
+          <w:tab w:val="left" w:pos="10992"/>
+          <w:tab w:val="left" w:pos="11908"/>
+          <w:tab w:val="left" w:pos="12824"/>
+          <w:tab w:val="left" w:pos="13740"/>
+          <w:tab w:val="left" w:pos="14656"/>
+        </w:tabs>
+        <w:rPr>
+          <w:rFonts w:ascii="Consolas" w:eastAsia="Times New Roman" w:hAnsi="Consolas" w:cs="Courier New"/>
+          <w:color w:val="A9B7C6"/>
+          <w:sz w:val="20"/>
+          <w:szCs w:val="20"/>
+        </w:rPr>
+      </w:pPr>
+      <w:r>
+        <w:rPr>
+          <w:rFonts w:ascii="Consolas" w:eastAsia="Times New Roman" w:hAnsi="Consolas" w:cs="Courier New"/>
+          <w:i/>
+          <w:iCs/>
+          <w:color w:val="9876AA"/>
+          <w:sz w:val="20"/>
+          <w:szCs w:val="20"/>
+        </w:rPr>
+        <w:t>#### Customize initial parameters:</w:t>
+      </w:r>
+      <w:r>
+        <w:rPr>
+          <w:rFonts w:ascii="Consolas" w:eastAsia="Times New Roman" w:hAnsi="Consolas" w:cs="Courier New"/>
+          <w:i/>
+          <w:iCs/>
+          <w:color w:val="9876AA"/>
+          <w:sz w:val="20"/>
+          <w:szCs w:val="20"/>
+        </w:rPr>
+        <w:br/>
+      </w:r>
+      <w:r>
+        <w:rPr>
+          <w:rFonts w:ascii="Consolas" w:eastAsia="Times New Roman" w:hAnsi="Consolas" w:cs="Courier New"/>
+          <w:color w:val="A9B7C6"/>
+          <w:sz w:val="20"/>
+          <w:szCs w:val="20"/>
+        </w:rPr>
+        <w:t>Look for the "Setup_files" directory. This should contain "Example.txt", which is a template for</w:t>
+      </w:r>
+      <w:r>
+        <w:rPr>
+          <w:rFonts w:ascii="Consolas" w:eastAsia="Times New Roman" w:hAnsi="Consolas" w:cs="Courier New"/>
+          <w:color w:val="A9B7C6"/>
+          <w:sz w:val="20"/>
+          <w:szCs w:val="20"/>
+        </w:rPr>
+        <w:br/>
+        <w:t>the initial parameters of each simulation. You can put multiple templates in the "Setup_files" to</w:t>
+      </w:r>
+      <w:r>
+        <w:rPr>
+          <w:rFonts w:ascii="Consolas" w:eastAsia="Times New Roman" w:hAnsi="Consolas" w:cs="Courier New"/>
+          <w:color w:val="A9B7C6"/>
+          <w:sz w:val="20"/>
+          <w:szCs w:val="20"/>
+        </w:rPr>
+        <w:br/>
+        <w:t>run series of simulations one after another.</w:t>
+      </w:r>
+      <w:r>
+        <w:rPr>
+          <w:rFonts w:ascii="Consolas" w:eastAsia="Times New Roman" w:hAnsi="Consolas" w:cs="Courier New"/>
+          <w:color w:val="A9B7C6"/>
+          <w:sz w:val="20"/>
+          <w:szCs w:val="20"/>
+        </w:rPr>
+        <w:br/>
+      </w:r>
+      <w:r>
+        <w:rPr>
+          <w:rFonts w:ascii="Consolas" w:eastAsia="Times New Roman" w:hAnsi="Consolas" w:cs="Courier New"/>
+          <w:color w:val="A9B7C6"/>
+          <w:sz w:val="20"/>
+          <w:szCs w:val="20"/>
+        </w:rPr>
+        <w:br/>
+      </w:r>
+      <w:r>
+        <w:rPr>
+          <w:rFonts w:ascii="Consolas" w:eastAsia="Times New Roman" w:hAnsi="Consolas" w:cs="Courier New"/>
+          <w:color w:val="A9B7C6"/>
+          <w:sz w:val="20"/>
+          <w:szCs w:val="20"/>
+        </w:rPr>
+        <w:br/>
+      </w:r>
+      <w:r>
+        <w:rPr>
+          <w:rFonts w:ascii="Consolas" w:eastAsia="Times New Roman" w:hAnsi="Consolas" w:cs="Courier New"/>
+          <w:color w:val="A9B7C6"/>
+          <w:sz w:val="20"/>
+          <w:szCs w:val="20"/>
+        </w:rPr>
+        <w:br/>
+      </w:r>
+      <w:r>
+        <w:rPr>
+          <w:rFonts w:ascii="Consolas" w:eastAsia="Times New Roman" w:hAnsi="Consolas" w:cs="Courier New"/>
+          <w:color w:val="A9B7C6"/>
+          <w:sz w:val="20"/>
+          <w:szCs w:val="20"/>
+        </w:rPr>
+        <w:br/>
+      </w:r>
+      <w:r>
+        <w:rPr>
+          <w:rFonts w:ascii="Consolas" w:eastAsia="Times New Roman" w:hAnsi="Consolas" w:cs="Courier New"/>
+          <w:i/>
+          <w:iCs/>
+          <w:color w:val="9876AA"/>
+          <w:sz w:val="20"/>
+          <w:szCs w:val="20"/>
+        </w:rPr>
+        <w:t>##</w:t>
+      </w:r>
+      <w:r>
+        <w:rPr>
+          <w:rFonts w:ascii="Consolas" w:eastAsia="Times New Roman" w:hAnsi="Consolas" w:cs="Courier New"/>
+          <w:i/>
+          <w:iCs/>
+          <w:color w:val="9876AA"/>
+          <w:sz w:val="20"/>
+          <w:szCs w:val="20"/>
+        </w:rPr>
+        <w:br/>
+        <w:t xml:space="preserve">    </w:t>
+      </w:r>
+      <w:r>
+        <w:rPr>
+          <w:rFonts w:ascii="Consolas" w:eastAsia="Times New Roman" w:hAnsi="Consolas" w:cs="Courier New"/>
+          <w:i/>
+          <w:iCs/>
+          <w:color w:val="9876AA"/>
+          <w:sz w:val="20"/>
+          <w:szCs w:val="20"/>
+        </w:rPr>
+        <w:br/>
+        <w:t>#### Libraries:</w:t>
+      </w:r>
+      <w:r>
+        <w:rPr>
+          <w:rFonts w:ascii="Consolas" w:eastAsia="Times New Roman" w:hAnsi="Consolas" w:cs="Courier New"/>
+          <w:i/>
+          <w:iCs/>
+          <w:color w:val="9876AA"/>
+          <w:sz w:val="20"/>
+          <w:szCs w:val="20"/>
+        </w:rPr>
+        <w:br/>
+      </w:r>
+      <w:r>
+        <w:rPr>
+          <w:rFonts w:ascii="Consolas" w:eastAsia="Times New Roman" w:hAnsi="Consolas" w:cs="Courier New"/>
+          <w:i/>
+          <w:iCs/>
+          <w:color w:val="9876AA"/>
+          <w:sz w:val="20"/>
+          <w:szCs w:val="20"/>
+        </w:rPr>
+        <w:br/>
+      </w:r>
+      <w:r>
+        <w:rPr>
+          <w:rFonts w:ascii="Consolas" w:eastAsia="Times New Roman" w:hAnsi="Consolas" w:cs="Courier New"/>
+          <w:color w:val="A9B7C6"/>
+          <w:sz w:val="20"/>
+          <w:szCs w:val="20"/>
+        </w:rPr>
+        <w:t>I strongly recommend using Python 3.7 via Anaconda. This supplies most of the</w:t>
+      </w:r>
+      <w:r>
+        <w:rPr>
+          <w:rFonts w:ascii="Consolas" w:eastAsia="Times New Roman" w:hAnsi="Consolas" w:cs="Courier New"/>
+          <w:color w:val="A9B7C6"/>
+          <w:sz w:val="20"/>
+          <w:szCs w:val="20"/>
+        </w:rPr>
+        <w:br/>
+        <w:t>libraries needed for running the model. The Numba library will need to installed</w:t>
+      </w:r>
+      <w:r>
+        <w:rPr>
+          <w:rFonts w:ascii="Consolas" w:eastAsia="Times New Roman" w:hAnsi="Consolas" w:cs="Courier New"/>
+          <w:color w:val="A9B7C6"/>
+          <w:sz w:val="20"/>
+          <w:szCs w:val="20"/>
+        </w:rPr>
+        <w:br/>
+        <w:t>to run the GPU functions, but if your CPU is strong enough you may be able to get</w:t>
+      </w:r>
+      <w:r>
+        <w:rPr>
+          <w:rFonts w:ascii="Consolas" w:eastAsia="Times New Roman" w:hAnsi="Consolas" w:cs="Courier New"/>
+          <w:color w:val="A9B7C6"/>
+          <w:sz w:val="20"/>
+          <w:szCs w:val="20"/>
+        </w:rPr>
+        <w:br/>
+        <w:t>away with running things on the CPU only.</w:t>
+      </w:r>
+      <w:r>
+        <w:rPr>
+          <w:rFonts w:ascii="Consolas" w:eastAsia="Times New Roman" w:hAnsi="Consolas" w:cs="Courier New"/>
+          <w:color w:val="A9B7C6"/>
+          <w:sz w:val="20"/>
+          <w:szCs w:val="20"/>
+        </w:rPr>
+        <w:br/>
+        <w:t xml:space="preserve">    </w:t>
+      </w:r>
+      <w:r>
+        <w:rPr>
+          <w:rFonts w:ascii="Consolas" w:eastAsia="Times New Roman" w:hAnsi="Consolas" w:cs="Courier New"/>
+          <w:color w:val="A9B7C6"/>
+          <w:sz w:val="20"/>
+          <w:szCs w:val="20"/>
+        </w:rPr>
+        <w:br/>
+      </w:r>
+      <w:r>
+        <w:rPr>
+          <w:rFonts w:ascii="Consolas" w:eastAsia="Times New Roman" w:hAnsi="Consolas" w:cs="Courier New"/>
+          <w:i/>
+          <w:iCs/>
+          <w:color w:val="9876AA"/>
+          <w:sz w:val="20"/>
+          <w:szCs w:val="20"/>
+        </w:rPr>
+        <w:t>##</w:t>
+      </w:r>
+      <w:r>
+        <w:rPr>
+          <w:rFonts w:ascii="Consolas" w:eastAsia="Times New Roman" w:hAnsi="Consolas" w:cs="Courier New"/>
+          <w:i/>
+          <w:iCs/>
+          <w:color w:val="9876AA"/>
+          <w:sz w:val="20"/>
+          <w:szCs w:val="20"/>
+        </w:rPr>
+        <w:br/>
+      </w:r>
+      <w:r>
+        <w:rPr>
+          <w:rFonts w:ascii="Consolas" w:eastAsia="Times New Roman" w:hAnsi="Consolas" w:cs="Courier New"/>
+          <w:i/>
+          <w:iCs/>
+          <w:color w:val="9876AA"/>
+          <w:sz w:val="20"/>
+          <w:szCs w:val="20"/>
+        </w:rPr>
+        <w:br/>
+        <w:t>#### Common Errors:</w:t>
+      </w:r>
+      <w:r>
+        <w:rPr>
+          <w:rFonts w:ascii="Consolas" w:eastAsia="Times New Roman" w:hAnsi="Consolas" w:cs="Courier New"/>
+          <w:i/>
+          <w:iCs/>
+          <w:color w:val="9876AA"/>
+          <w:sz w:val="20"/>
+          <w:szCs w:val="20"/>
+        </w:rPr>
+        <w:br/>
+      </w:r>
+      <w:r>
+        <w:rPr>
+          <w:rFonts w:ascii="Consolas" w:eastAsia="Times New Roman" w:hAnsi="Consolas" w:cs="Courier New"/>
+          <w:color w:val="A9B7C6"/>
+          <w:sz w:val="20"/>
+          <w:szCs w:val="20"/>
+        </w:rPr>
+        <w:t>Along the lines of...</w:t>
+      </w:r>
+      <w:r>
+        <w:rPr>
+          <w:rFonts w:ascii="Consolas" w:eastAsia="Times New Roman" w:hAnsi="Consolas" w:cs="Courier New"/>
+          <w:color w:val="A9B7C6"/>
+          <w:sz w:val="20"/>
+          <w:szCs w:val="20"/>
+        </w:rPr>
+        <w:br/>
+        <w:t xml:space="preserve">    </w:t>
+      </w:r>
+      <w:r>
+        <w:rPr>
+          <w:rFonts w:ascii="Consolas" w:eastAsia="Times New Roman" w:hAnsi="Consolas" w:cs="Courier New"/>
+          <w:color w:val="A9B7C6"/>
+          <w:sz w:val="20"/>
+          <w:szCs w:val="20"/>
+        </w:rPr>
+        <w:br/>
+        <w:t>"IndexError: index 1008 is out of bounds for axis 0 with size 1000"</w:t>
+      </w:r>
+      <w:r>
+        <w:rPr>
+          <w:rFonts w:ascii="Consolas" w:eastAsia="Times New Roman" w:hAnsi="Consolas" w:cs="Courier New"/>
+          <w:color w:val="A9B7C6"/>
+          <w:sz w:val="20"/>
+          <w:szCs w:val="20"/>
+        </w:rPr>
+        <w:br/>
+      </w:r>
+      <w:r>
+        <w:rPr>
+          <w:rFonts w:ascii="Consolas" w:eastAsia="Times New Roman" w:hAnsi="Consolas" w:cs="Courier New"/>
+          <w:color w:val="CC7832"/>
+          <w:sz w:val="20"/>
+          <w:szCs w:val="20"/>
+        </w:rPr>
+        <w:t xml:space="preserve"> - </w:t>
+      </w:r>
+      <w:r>
+        <w:rPr>
+          <w:rFonts w:ascii="Consolas" w:eastAsia="Times New Roman" w:hAnsi="Consolas" w:cs="Courier New"/>
+          <w:color w:val="A9B7C6"/>
+          <w:sz w:val="20"/>
+          <w:szCs w:val="20"/>
+        </w:rPr>
+        <w:t xml:space="preserve">Cells are traveling outside the grid space and when the model tries to </w:t>
+      </w:r>
+      <w:r>
+        <w:rPr>
+          <w:rFonts w:ascii="Consolas" w:eastAsia="Times New Roman" w:hAnsi="Consolas" w:cs="Courier New"/>
+          <w:color w:val="A9B7C6"/>
+          <w:sz w:val="20"/>
+          <w:szCs w:val="20"/>
+        </w:rPr>
+        <w:br/>
+        <w:t xml:space="preserve">   coordinate the location with a spot on the grid it cannot as that grid</w:t>
+      </w:r>
+      <w:r>
+        <w:rPr>
+          <w:rFonts w:ascii="Consolas" w:eastAsia="Times New Roman" w:hAnsi="Consolas" w:cs="Courier New"/>
+          <w:color w:val="A9B7C6"/>
+          <w:sz w:val="20"/>
+          <w:szCs w:val="20"/>
+        </w:rPr>
+        <w:br/>
+        <w:t xml:space="preserve">   index does not exist</w:t>
+      </w:r>
+      <w:r>
+        <w:rPr>
+          <w:rFonts w:ascii="Consolas" w:eastAsia="Times New Roman" w:hAnsi="Consolas" w:cs="Courier New"/>
+          <w:color w:val="A9B7C6"/>
+          <w:sz w:val="20"/>
+          <w:szCs w:val="20"/>
+        </w:rPr>
+        <w:br/>
+        <w:t xml:space="preserve">          </w:t>
+      </w:r>
+      <w:r>
+        <w:rPr>
+          <w:rFonts w:ascii="Consolas" w:eastAsia="Times New Roman" w:hAnsi="Consolas" w:cs="Courier New"/>
+          <w:color w:val="A9B7C6"/>
+          <w:sz w:val="20"/>
+          <w:szCs w:val="20"/>
+        </w:rPr>
+        <w:br/>
+        <w:t xml:space="preserve">"CudaAPIError: </w:t>
+      </w:r>
+      <w:r>
+        <w:rPr>
+          <w:rFonts w:ascii="Consolas" w:eastAsia="Times New Roman" w:hAnsi="Consolas" w:cs="Courier New"/>
+          <w:color w:val="CC7832"/>
+          <w:sz w:val="20"/>
+          <w:szCs w:val="20"/>
+        </w:rPr>
+        <w:t xml:space="preserve">[1] </w:t>
+      </w:r>
+      <w:r>
+        <w:rPr>
+          <w:rFonts w:ascii="Consolas" w:eastAsia="Times New Roman" w:hAnsi="Consolas" w:cs="Courier New"/>
+          <w:color w:val="A9B7C6"/>
+          <w:sz w:val="20"/>
+          <w:szCs w:val="20"/>
+        </w:rPr>
+        <w:t>Call to cuLaunchKernel results in CUDA_ERROR_INVALID_VALUE"</w:t>
+      </w:r>
+      <w:r>
+        <w:rPr>
+          <w:rFonts w:ascii="Consolas" w:eastAsia="Times New Roman" w:hAnsi="Consolas" w:cs="Courier New"/>
+          <w:color w:val="A9B7C6"/>
+          <w:sz w:val="20"/>
+          <w:szCs w:val="20"/>
+        </w:rPr>
+        <w:br/>
+      </w:r>
+      <w:r>
+        <w:rPr>
+          <w:rFonts w:ascii="Consolas" w:eastAsia="Times New Roman" w:hAnsi="Consolas" w:cs="Courier New"/>
+          <w:color w:val="CC7832"/>
+          <w:sz w:val="20"/>
+          <w:szCs w:val="20"/>
+        </w:rPr>
+        <w:t xml:space="preserve"> - </w:t>
+      </w:r>
+      <w:r>
+        <w:rPr>
+          <w:rFonts w:ascii="Consolas" w:eastAsia="Times New Roman" w:hAnsi="Consolas" w:cs="Courier New"/>
+          <w:color w:val="A9B7C6"/>
+          <w:sz w:val="20"/>
+          <w:szCs w:val="20"/>
+        </w:rPr>
+        <w:t>Check to see how the threads per block are managed in Parallel. You may</w:t>
+      </w:r>
+      <w:r>
+        <w:rPr>
+          <w:rFonts w:ascii="Consolas" w:eastAsia="Times New Roman" w:hAnsi="Consolas" w:cs="Courier New"/>
+          <w:color w:val="A9B7C6"/>
+          <w:sz w:val="20"/>
+          <w:szCs w:val="20"/>
+        </w:rPr>
+        <w:br/>
+        <w:t xml:space="preserve">   may have to decrease the number of threads per block.</w:t>
+      </w:r>
+      <w:r>
+        <w:rPr>
+          <w:rFonts w:ascii="Consolas" w:eastAsia="Times New Roman" w:hAnsi="Consolas" w:cs="Courier New"/>
+          <w:color w:val="A9B7C6"/>
+          <w:sz w:val="20"/>
+          <w:szCs w:val="20"/>
+        </w:rPr>
+        <w:br/>
+        <w:t xml:space="preserve">          </w:t>
+      </w:r>
+      <w:r>
+        <w:rPr>
+          <w:rFonts w:ascii="Consolas" w:eastAsia="Times New Roman" w:hAnsi="Consolas" w:cs="Courier New"/>
+          <w:color w:val="A9B7C6"/>
+          <w:sz w:val="20"/>
+          <w:szCs w:val="20"/>
+        </w:rPr>
+        <w:br/>
+        <w:t>"TypingError: Failed in nopython mode pipeline (step: nopython frontend)"</w:t>
+      </w:r>
+      <w:r>
+        <w:rPr>
+          <w:rFonts w:ascii="Consolas" w:eastAsia="Times New Roman" w:hAnsi="Consolas" w:cs="Courier New"/>
+          <w:color w:val="A9B7C6"/>
+          <w:sz w:val="20"/>
+          <w:szCs w:val="20"/>
+        </w:rPr>
+        <w:br/>
+      </w:r>
+      <w:r>
+        <w:rPr>
+          <w:rFonts w:ascii="Consolas" w:eastAsia="Times New Roman" w:hAnsi="Consolas" w:cs="Courier New"/>
+          <w:color w:val="CC7832"/>
+          <w:sz w:val="20"/>
+          <w:szCs w:val="20"/>
+        </w:rPr>
+        <w:t xml:space="preserve">- </w:t>
+      </w:r>
+      <w:r>
+        <w:rPr>
+          <w:rFonts w:ascii="Consolas" w:eastAsia="Times New Roman" w:hAnsi="Consolas" w:cs="Courier New"/>
+          <w:color w:val="A9B7C6"/>
+          <w:sz w:val="20"/>
+          <w:szCs w:val="20"/>
+        </w:rPr>
+        <w:t>Adjust the way the CUDA functions are performing operations. They deal in</w:t>
+      </w:r>
+      <w:r>
+        <w:rPr>
+          <w:rFonts w:ascii="Consolas" w:eastAsia="Times New Roman" w:hAnsi="Consolas" w:cs="Courier New"/>
+          <w:color w:val="A9B7C6"/>
+          <w:sz w:val="20"/>
+          <w:szCs w:val="20"/>
+        </w:rPr>
+        <w:br/>
+        <w:t xml:space="preserve">  in arrays so you may be adding an array to a float or something similar</w:t>
+      </w:r>
+      <w:r>
+        <w:rPr>
+          <w:rFonts w:ascii="Consolas" w:eastAsia="Times New Roman" w:hAnsi="Consolas" w:cs="Courier New"/>
+          <w:color w:val="A9B7C6"/>
+          <w:sz w:val="20"/>
+          <w:szCs w:val="20"/>
+        </w:rPr>
+        <w:br/>
+        <w:t xml:space="preserve">          </w:t>
+      </w:r>
+      <w:r>
+        <w:rPr>
+          <w:rFonts w:ascii="Consolas" w:eastAsia="Times New Roman" w:hAnsi="Consolas" w:cs="Courier New"/>
+          <w:color w:val="A9B7C6"/>
+          <w:sz w:val="20"/>
+          <w:szCs w:val="20"/>
+        </w:rPr>
+        <w:br/>
+        <w:t>"MemoryError"</w:t>
+      </w:r>
+      <w:r>
+        <w:rPr>
+          <w:rFonts w:ascii="Consolas" w:eastAsia="Times New Roman" w:hAnsi="Consolas" w:cs="Courier New"/>
+          <w:color w:val="A9B7C6"/>
+          <w:sz w:val="20"/>
+          <w:szCs w:val="20"/>
+        </w:rPr>
+        <w:br/>
+      </w:r>
+      <w:r>
+        <w:rPr>
+          <w:rFonts w:ascii="Consolas" w:eastAsia="Times New Roman" w:hAnsi="Consolas" w:cs="Courier New"/>
+          <w:color w:val="CC7832"/>
+          <w:sz w:val="20"/>
+          <w:szCs w:val="20"/>
+        </w:rPr>
+        <w:t xml:space="preserve">- </w:t>
+      </w:r>
+      <w:r>
+        <w:rPr>
+          <w:rFonts w:ascii="Consolas" w:eastAsia="Times New Roman" w:hAnsi="Consolas" w:cs="Courier New"/>
+          <w:color w:val="A9B7C6"/>
+          <w:sz w:val="20"/>
+          <w:szCs w:val="20"/>
+        </w:rPr>
+        <w:t>The size of the grid is too big for the model to handle. Resize by a factor</w:t>
+      </w:r>
+      <w:r>
+        <w:rPr>
+          <w:rFonts w:ascii="Consolas" w:eastAsia="Times New Roman" w:hAnsi="Consolas" w:cs="Courier New"/>
+          <w:color w:val="A9B7C6"/>
+          <w:sz w:val="20"/>
+          <w:szCs w:val="20"/>
+        </w:rPr>
+        <w:br/>
+        <w:t xml:space="preserve">  of 10 and retry.</w:t>
+      </w:r>
+      <w:r>
+        <w:rPr>
+          <w:rFonts w:ascii="Consolas" w:eastAsia="Times New Roman" w:hAnsi="Consolas" w:cs="Courier New"/>
+          <w:color w:val="A9B7C6"/>
+          <w:sz w:val="20"/>
+          <w:szCs w:val="20"/>
+        </w:rPr>
+        <w:br/>
+        <w:t xml:space="preserve">          </w:t>
+      </w:r>
+      <w:r>
+        <w:rPr>
+          <w:rFonts w:ascii="Consolas" w:eastAsia="Times New Roman" w:hAnsi="Consolas" w:cs="Courier New"/>
+          <w:color w:val="A9B7C6"/>
+          <w:sz w:val="20"/>
+          <w:szCs w:val="20"/>
+        </w:rPr>
+        <w:br/>
+        <w:t xml:space="preserve">"CudaAPIError: </w:t>
+      </w:r>
+      <w:r>
+        <w:rPr>
+          <w:rFonts w:ascii="Consolas" w:eastAsia="Times New Roman" w:hAnsi="Consolas" w:cs="Courier New"/>
+          <w:color w:val="CC7832"/>
+          <w:sz w:val="20"/>
+          <w:szCs w:val="20"/>
+        </w:rPr>
+        <w:t xml:space="preserve">[2] </w:t>
+      </w:r>
+      <w:r>
+        <w:rPr>
+          <w:rFonts w:ascii="Consolas" w:eastAsia="Times New Roman" w:hAnsi="Consolas" w:cs="Courier New"/>
+          <w:color w:val="A9B7C6"/>
+          <w:sz w:val="20"/>
+          <w:szCs w:val="20"/>
+        </w:rPr>
+        <w:t>Call to cuMemAlloc results in CUDA_ERROR_OUT_OF_MEMORY"</w:t>
+      </w:r>
+      <w:r>
+        <w:rPr>
+          <w:rFonts w:ascii="Consolas" w:eastAsia="Times New Roman" w:hAnsi="Consolas" w:cs="Courier New"/>
+          <w:color w:val="A9B7C6"/>
+          <w:sz w:val="20"/>
+          <w:szCs w:val="20"/>
+        </w:rPr>
+        <w:br/>
+      </w:r>
+      <w:r>
+        <w:rPr>
+          <w:rFonts w:ascii="Consolas" w:eastAsia="Times New Roman" w:hAnsi="Consolas" w:cs="Courier New"/>
+          <w:color w:val="CC7832"/>
+          <w:sz w:val="20"/>
+          <w:szCs w:val="20"/>
+        </w:rPr>
+        <w:t xml:space="preserve"> - </w:t>
+      </w:r>
+      <w:r>
+        <w:rPr>
+          <w:rFonts w:ascii="Consolas" w:eastAsia="Times New Roman" w:hAnsi="Consolas" w:cs="Courier New"/>
+          <w:color w:val="A9B7C6"/>
+          <w:sz w:val="20"/>
+          <w:szCs w:val="20"/>
+        </w:rPr>
+        <w:t>This occurs when the grid size is too large for the GPU to handle. A GPU</w:t>
+      </w:r>
+      <w:r>
+        <w:rPr>
+          <w:rFonts w:ascii="Consolas" w:eastAsia="Times New Roman" w:hAnsi="Consolas" w:cs="Courier New"/>
+          <w:color w:val="A9B7C6"/>
+          <w:sz w:val="20"/>
+          <w:szCs w:val="20"/>
+        </w:rPr>
+        <w:br/>
+        <w:t xml:space="preserve">   with more memory is recommended.</w:t>
+      </w:r>
+      <w:r>
+        <w:rPr>
+          <w:rFonts w:ascii="Consolas" w:eastAsia="Times New Roman" w:hAnsi="Consolas" w:cs="Courier New"/>
+          <w:color w:val="A9B7C6"/>
+          <w:sz w:val="20"/>
+          <w:szCs w:val="20"/>
+        </w:rPr>
+        <w:br/>
+        <w:t xml:space="preserve">          </w:t>
+      </w:r>
+      <w:r>
+        <w:rPr>
+          <w:rFonts w:ascii="Consolas" w:eastAsia="Times New Roman" w:hAnsi="Consolas" w:cs="Courier New"/>
+          <w:color w:val="A9B7C6"/>
+          <w:sz w:val="20"/>
+          <w:szCs w:val="20"/>
+        </w:rPr>
+        <w:br/>
+        <w:t>Anything else you may come across should be easily diagnosable via Numpy support</w:t>
+      </w:r>
+      <w:r>
+        <w:rPr>
+          <w:rFonts w:ascii="Consolas" w:eastAsia="Times New Roman" w:hAnsi="Consolas" w:cs="Courier New"/>
+          <w:color w:val="A9B7C6"/>
+          <w:sz w:val="20"/>
+          <w:szCs w:val="20"/>
+        </w:rPr>
+        <w:br/>
+        <w:t xml:space="preserve">as the model heavily uses Numpy. Consult Numba Documentation for issues with </w:t>
+      </w:r>
+      <w:r>
+        <w:rPr>
+          <w:rFonts w:ascii="Consolas" w:eastAsia="Times New Roman" w:hAnsi="Consolas" w:cs="Courier New"/>
+          <w:color w:val="A9B7C6"/>
+          <w:sz w:val="20"/>
+          <w:szCs w:val="20"/>
+        </w:rPr>
+        <w:br/>
+      </w:r>
+      <w:r>
+        <w:rPr>
+          <w:rFonts w:ascii="Consolas" w:eastAsia="Times New Roman" w:hAnsi="Consolas" w:cs="Courier New"/>
+          <w:color w:val="A9B7C6"/>
+          <w:sz w:val="20"/>
+          <w:szCs w:val="20"/>
+        </w:rPr>
+        <w:lastRenderedPageBreak/>
+        <w:t>the CUDA functions.</w:t>
+      </w:r>
+      <w:r>
+        <w:rPr>
+          <w:rFonts w:ascii="Consolas" w:eastAsia="Times New Roman" w:hAnsi="Consolas" w:cs="Courier New"/>
+          <w:color w:val="A9B7C6"/>
+          <w:sz w:val="20"/>
+          <w:szCs w:val="20"/>
+        </w:rPr>
+        <w:br/>
+        <w:t xml:space="preserve">        </w:t>
+      </w:r>
+      <w:r>
+        <w:rPr>
+          <w:rFonts w:ascii="Consolas" w:eastAsia="Times New Roman" w:hAnsi="Consolas" w:cs="Courier New"/>
+          <w:color w:val="A9B7C6"/>
+          <w:sz w:val="20"/>
+          <w:szCs w:val="20"/>
+        </w:rPr>
+        <w:br/>
+        <w:t xml:space="preserve">    </w:t>
+      </w:r>
+      <w:r>
+        <w:rPr>
+          <w:rFonts w:ascii="Consolas" w:eastAsia="Times New Roman" w:hAnsi="Consolas" w:cs="Courier New"/>
+          <w:color w:val="A9B7C6"/>
+          <w:sz w:val="20"/>
+          <w:szCs w:val="20"/>
+        </w:rPr>
+        <w:br/>
+      </w:r>
+      <w:r>
+        <w:rPr>
+          <w:rFonts w:ascii="Consolas" w:eastAsia="Times New Roman" w:hAnsi="Consolas" w:cs="Courier New"/>
+          <w:i/>
+          <w:iCs/>
+          <w:color w:val="9876AA"/>
+          <w:sz w:val="20"/>
+          <w:szCs w:val="20"/>
+        </w:rPr>
+        <w:t>#### Other problems, please read the following quote.</w:t>
+      </w:r>
+      <w:r>
+        <w:rPr>
+          <w:rFonts w:ascii="Consolas" w:eastAsia="Times New Roman" w:hAnsi="Consolas" w:cs="Courier New"/>
+          <w:i/>
+          <w:iCs/>
+          <w:color w:val="9876AA"/>
+          <w:sz w:val="20"/>
+          <w:szCs w:val="20"/>
+        </w:rPr>
+        <w:br/>
+      </w:r>
+      <w:r>
+        <w:rPr>
+          <w:rFonts w:ascii="Consolas" w:eastAsia="Times New Roman" w:hAnsi="Consolas" w:cs="Courier New"/>
+          <w:i/>
+          <w:iCs/>
+          <w:color w:val="9876AA"/>
+          <w:sz w:val="20"/>
+          <w:szCs w:val="20"/>
+        </w:rPr>
+        <w:br/>
+      </w:r>
+      <w:r>
+        <w:rPr>
+          <w:rFonts w:ascii="Consolas" w:eastAsia="Times New Roman" w:hAnsi="Consolas" w:cs="Courier New"/>
+          <w:color w:val="A9B7C6"/>
+          <w:sz w:val="20"/>
+          <w:szCs w:val="20"/>
+        </w:rPr>
+        <w:t>"That's just how the peaches roll."</w:t>
+      </w:r>
+      <w:r>
+        <w:rPr>
+          <w:rFonts w:ascii="Consolas" w:eastAsia="Times New Roman" w:hAnsi="Consolas" w:cs="Courier New"/>
+          <w:color w:val="A9B7C6"/>
+          <w:sz w:val="20"/>
+          <w:szCs w:val="20"/>
+        </w:rPr>
+        <w:br/>
+        <w:t xml:space="preserve">                     - Garret Fritz</w:t>
+      </w:r>
     </w:p>
     <w:p>
       <w:pPr>
@@ -51,7 +1382,7 @@
 </file>
 
 <file path=word/styles.xml><?xml version="1.0" encoding="utf-8"?>
-<w:styles xmlns:mc="http://schemas.openxmlformats.org/markup-compatibility/2006" xmlns:r="http://schemas.openxmlformats.org/officeDocument/2006/relationships" xmlns:w="http://schemas.openxmlformats.org/wordprocessingml/2006/main" xmlns:w14="http://schemas.microsoft.com/office/word/2010/wordml" xmlns:w15="http://schemas.microsoft.com/office/word/2012/wordml" xmlns:w16cid="http://schemas.microsoft.com/office/word/2016/wordml/cid" xmlns:w16se="http://schemas.microsoft.com/office/word/2015/wordml/symex" mc:Ignorable="w14 w15 w16se w16cid">
+<w:styles xmlns:mc="http://schemas.openxmlformats.org/markup-compatibility/2006" xmlns:r="http://schemas.openxmlformats.org/officeDocument/2006/relationships" xmlns:w="http://schemas.openxmlformats.org/wordprocessingml/2006/main" xmlns:w14="http://schemas.microsoft.com/office/word/2010/wordml" xmlns:w15="http://schemas.microsoft.com/office/word/2012/wordml" xmlns:w16cex="http://schemas.microsoft.com/office/word/2018/wordml/cex" xmlns:w16cid="http://schemas.microsoft.com/office/word/2016/wordml/cid" xmlns:w16="http://schemas.microsoft.com/office/word/2018/wordml" xmlns:w16se="http://schemas.microsoft.com/office/word/2015/wordml/symex" mc:Ignorable="w14 w15 w16se w16cid w16 w16cex">
   <w:docDefaults>
     <w:rPrDefault>
       <w:rPr>
@@ -472,6 +1803,53 @@
     <w:semiHidden/>
     <w:unhideWhenUsed/>
   </w:style>
+  <w:style w:type="paragraph" w:styleId="HTMLPreformatted">
+    <w:name w:val="HTML Preformatted"/>
+    <w:basedOn w:val="Normal"/>
+    <w:link w:val="HTMLPreformattedChar"/>
+    <w:uiPriority w:val="99"/>
+    <w:semiHidden/>
+    <w:unhideWhenUsed/>
+    <w:rsid w:val="00DC5565"/>
+    <w:pPr>
+      <w:tabs>
+        <w:tab w:val="left" w:pos="916"/>
+        <w:tab w:val="left" w:pos="1832"/>
+        <w:tab w:val="left" w:pos="2748"/>
+        <w:tab w:val="left" w:pos="3664"/>
+        <w:tab w:val="left" w:pos="4580"/>
+        <w:tab w:val="left" w:pos="5496"/>
+        <w:tab w:val="left" w:pos="6412"/>
+        <w:tab w:val="left" w:pos="7328"/>
+        <w:tab w:val="left" w:pos="8244"/>
+        <w:tab w:val="left" w:pos="9160"/>
+        <w:tab w:val="left" w:pos="10076"/>
+        <w:tab w:val="left" w:pos="10992"/>
+        <w:tab w:val="left" w:pos="11908"/>
+        <w:tab w:val="left" w:pos="12824"/>
+        <w:tab w:val="left" w:pos="13740"/>
+        <w:tab w:val="left" w:pos="14656"/>
+      </w:tabs>
+    </w:pPr>
+    <w:rPr>
+      <w:rFonts w:ascii="Courier New" w:eastAsia="Times New Roman" w:hAnsi="Courier New" w:cs="Courier New"/>
+      <w:sz w:val="20"/>
+      <w:szCs w:val="20"/>
+    </w:rPr>
+  </w:style>
+  <w:style w:type="character" w:customStyle="1" w:styleId="HTMLPreformattedChar">
+    <w:name w:val="HTML Preformatted Char"/>
+    <w:basedOn w:val="DefaultParagraphFont"/>
+    <w:link w:val="HTMLPreformatted"/>
+    <w:uiPriority w:val="99"/>
+    <w:semiHidden/>
+    <w:rsid w:val="00DC5565"/>
+    <w:rPr>
+      <w:rFonts w:ascii="Courier New" w:eastAsia="Times New Roman" w:hAnsi="Courier New" w:cs="Courier New"/>
+      <w:sz w:val="20"/>
+      <w:szCs w:val="20"/>
+    </w:rPr>
+  </w:style>
 </w:styles>
 </file>
 

</xml_diff>

<commit_message>
Developed the Hertzian contact and JKR adhesion force functions
</commit_message>
<xml_diff>
--- a/Documentation.docx
+++ b/Documentation.docx
@@ -118,7 +118,27 @@
           <w:szCs w:val="20"/>
         </w:rPr>
         <w:br/>
-        <w:t>however, this isn't set in stone. Important lines are marked with "(base)". I encourage</w:t>
+        <w:t xml:space="preserve">however, this </w:t>
+      </w:r>
+      <w:proofErr w:type="gramStart"/>
+      <w:r>
+        <w:rPr>
+          <w:rFonts w:ascii="Consolas" w:eastAsia="Times New Roman" w:hAnsi="Consolas" w:cs="Courier New"/>
+          <w:color w:val="A9B7C6"/>
+          <w:sz w:val="20"/>
+          <w:szCs w:val="20"/>
+        </w:rPr>
+        <w:t>isn't</w:t>
+      </w:r>
+      <w:proofErr w:type="gramEnd"/>
+      <w:r>
+        <w:rPr>
+          <w:rFonts w:ascii="Consolas" w:eastAsia="Times New Roman" w:hAnsi="Consolas" w:cs="Courier New"/>
+          <w:color w:val="A9B7C6"/>
+          <w:sz w:val="20"/>
+          <w:szCs w:val="20"/>
+        </w:rPr>
+        <w:t xml:space="preserve"> set in stone. Important lines are marked with "(base)". I encourage</w:t>
       </w:r>
       <w:r>
         <w:rPr>
@@ -396,7 +416,27 @@
           <w:szCs w:val="20"/>
         </w:rPr>
         <w:br/>
-        <w:t xml:space="preserve">an instance in the Simulation class. You'll see that the cells will have instance </w:t>
+        <w:t xml:space="preserve">an instance in the Simulation class. </w:t>
+      </w:r>
+      <w:proofErr w:type="gramStart"/>
+      <w:r>
+        <w:rPr>
+          <w:rFonts w:ascii="Consolas" w:eastAsia="Times New Roman" w:hAnsi="Consolas" w:cs="Courier New"/>
+          <w:color w:val="A9B7C6"/>
+          <w:sz w:val="20"/>
+          <w:szCs w:val="20"/>
+        </w:rPr>
+        <w:t>You'll</w:t>
+      </w:r>
+      <w:proofErr w:type="gramEnd"/>
+      <w:r>
+        <w:rPr>
+          <w:rFonts w:ascii="Consolas" w:eastAsia="Times New Roman" w:hAnsi="Consolas" w:cs="Courier New"/>
+          <w:color w:val="A9B7C6"/>
+          <w:sz w:val="20"/>
+          <w:szCs w:val="20"/>
+        </w:rPr>
+        <w:t xml:space="preserve"> see that the cells will have instance </w:t>
       </w:r>
       <w:r>
         <w:rPr>
@@ -495,7 +535,27 @@
           <w:szCs w:val="20"/>
         </w:rPr>
         <w:br/>
-        <w:t>neighbors is taxing because there is a double for-loop iterating over thousands</w:t>
+        <w:t xml:space="preserve">neighbors </w:t>
+      </w:r>
+      <w:proofErr w:type="gramStart"/>
+      <w:r>
+        <w:rPr>
+          <w:rFonts w:ascii="Consolas" w:eastAsia="Times New Roman" w:hAnsi="Consolas" w:cs="Courier New"/>
+          <w:color w:val="A9B7C6"/>
+          <w:sz w:val="20"/>
+          <w:szCs w:val="20"/>
+        </w:rPr>
+        <w:t>is</w:t>
+      </w:r>
+      <w:proofErr w:type="gramEnd"/>
+      <w:r>
+        <w:rPr>
+          <w:rFonts w:ascii="Consolas" w:eastAsia="Times New Roman" w:hAnsi="Consolas" w:cs="Courier New"/>
+          <w:color w:val="A9B7C6"/>
+          <w:sz w:val="20"/>
+          <w:szCs w:val="20"/>
+        </w:rPr>
+        <w:t xml:space="preserve"> taxing because there is a double for-loop iterating over thousands</w:t>
       </w:r>
       <w:r>
         <w:rPr>
@@ -1371,6 +1431,526 @@
         </w:rPr>
       </w:pPr>
     </w:p>
+    <w:p>
+      <w:pPr>
+        <w:rPr>
+          <w:rFonts w:ascii="Times New Roman" w:hAnsi="Times New Roman" w:cs="Times New Roman"/>
+          <w:sz w:val="24"/>
+          <w:szCs w:val="24"/>
+        </w:rPr>
+      </w:pPr>
+    </w:p>
+    <w:p>
+      <w:pPr>
+        <w:rPr>
+          <w:rFonts w:ascii="Times New Roman" w:hAnsi="Times New Roman" w:cs="Times New Roman"/>
+          <w:sz w:val="24"/>
+          <w:szCs w:val="24"/>
+        </w:rPr>
+      </w:pPr>
+    </w:p>
+    <w:p>
+      <w:pPr>
+        <w:rPr>
+          <w:rFonts w:ascii="Times New Roman" w:hAnsi="Times New Roman" w:cs="Times New Roman"/>
+          <w:sz w:val="24"/>
+          <w:szCs w:val="24"/>
+        </w:rPr>
+      </w:pPr>
+    </w:p>
+    <w:p>
+      <w:pPr>
+        <w:rPr>
+          <w:rFonts w:ascii="Times New Roman" w:hAnsi="Times New Roman" w:cs="Times New Roman"/>
+          <w:sz w:val="24"/>
+          <w:szCs w:val="24"/>
+        </w:rPr>
+      </w:pPr>
+    </w:p>
+    <w:p>
+      <w:pPr>
+        <w:rPr>
+          <w:rFonts w:ascii="Times New Roman" w:hAnsi="Times New Roman" w:cs="Times New Roman"/>
+          <w:sz w:val="24"/>
+          <w:szCs w:val="24"/>
+        </w:rPr>
+      </w:pPr>
+    </w:p>
+    <w:p>
+      <w:pPr>
+        <w:rPr>
+          <w:rFonts w:ascii="Times New Roman" w:hAnsi="Times New Roman" w:cs="Times New Roman"/>
+          <w:sz w:val="24"/>
+          <w:szCs w:val="24"/>
+        </w:rPr>
+      </w:pPr>
+    </w:p>
+    <w:p>
+      <w:pPr>
+        <w:rPr>
+          <w:rFonts w:ascii="Times New Roman" w:hAnsi="Times New Roman" w:cs="Times New Roman"/>
+          <w:sz w:val="24"/>
+          <w:szCs w:val="24"/>
+        </w:rPr>
+      </w:pPr>
+    </w:p>
+    <w:p>
+      <w:pPr>
+        <w:rPr>
+          <w:rFonts w:ascii="Times New Roman" w:hAnsi="Times New Roman" w:cs="Times New Roman"/>
+          <w:sz w:val="24"/>
+          <w:szCs w:val="24"/>
+        </w:rPr>
+      </w:pPr>
+    </w:p>
+    <w:p>
+      <w:pPr>
+        <w:rPr>
+          <w:rFonts w:ascii="Times New Roman" w:hAnsi="Times New Roman" w:cs="Times New Roman"/>
+          <w:sz w:val="24"/>
+          <w:szCs w:val="24"/>
+        </w:rPr>
+      </w:pPr>
+    </w:p>
+    <w:p>
+      <w:pPr>
+        <w:rPr>
+          <w:rFonts w:ascii="Times New Roman" w:hAnsi="Times New Roman" w:cs="Times New Roman"/>
+          <w:sz w:val="24"/>
+          <w:szCs w:val="24"/>
+        </w:rPr>
+      </w:pPr>
+    </w:p>
+    <w:p>
+      <w:pPr>
+        <w:rPr>
+          <w:rFonts w:ascii="Times New Roman" w:hAnsi="Times New Roman" w:cs="Times New Roman"/>
+          <w:sz w:val="24"/>
+          <w:szCs w:val="24"/>
+        </w:rPr>
+      </w:pPr>
+    </w:p>
+    <w:p>
+      <w:pPr>
+        <w:rPr>
+          <w:rFonts w:ascii="Times New Roman" w:hAnsi="Times New Roman" w:cs="Times New Roman"/>
+          <w:sz w:val="24"/>
+          <w:szCs w:val="24"/>
+        </w:rPr>
+      </w:pPr>
+    </w:p>
+    <w:p>
+      <w:pPr>
+        <w:rPr>
+          <w:rFonts w:ascii="Times New Roman" w:hAnsi="Times New Roman" w:cs="Times New Roman"/>
+          <w:sz w:val="24"/>
+          <w:szCs w:val="24"/>
+        </w:rPr>
+      </w:pPr>
+    </w:p>
+    <w:p>
+      <w:pPr>
+        <w:rPr>
+          <w:rFonts w:ascii="Times New Roman" w:hAnsi="Times New Roman" w:cs="Times New Roman"/>
+          <w:sz w:val="24"/>
+          <w:szCs w:val="24"/>
+        </w:rPr>
+      </w:pPr>
+    </w:p>
+    <w:p>
+      <w:pPr>
+        <w:rPr>
+          <w:rFonts w:ascii="Times New Roman" w:hAnsi="Times New Roman" w:cs="Times New Roman"/>
+          <w:sz w:val="24"/>
+          <w:szCs w:val="24"/>
+        </w:rPr>
+      </w:pPr>
+    </w:p>
+    <w:p>
+      <w:pPr>
+        <w:rPr>
+          <w:rFonts w:ascii="Times New Roman" w:hAnsi="Times New Roman" w:cs="Times New Roman"/>
+          <w:sz w:val="24"/>
+          <w:szCs w:val="24"/>
+        </w:rPr>
+      </w:pPr>
+    </w:p>
+    <w:p>
+      <w:pPr>
+        <w:rPr>
+          <w:rFonts w:ascii="Times New Roman" w:hAnsi="Times New Roman" w:cs="Times New Roman"/>
+          <w:sz w:val="24"/>
+          <w:szCs w:val="24"/>
+        </w:rPr>
+      </w:pPr>
+    </w:p>
+    <w:p>
+      <w:pPr>
+        <w:rPr>
+          <w:rFonts w:ascii="Times New Roman" w:hAnsi="Times New Roman" w:cs="Times New Roman"/>
+          <w:sz w:val="24"/>
+          <w:szCs w:val="24"/>
+        </w:rPr>
+      </w:pPr>
+    </w:p>
+    <w:p>
+      <w:pPr>
+        <w:rPr>
+          <w:rFonts w:ascii="Times New Roman" w:hAnsi="Times New Roman" w:cs="Times New Roman"/>
+          <w:sz w:val="24"/>
+          <w:szCs w:val="24"/>
+        </w:rPr>
+      </w:pPr>
+    </w:p>
+    <w:p>
+      <w:pPr>
+        <w:rPr>
+          <w:rFonts w:ascii="Times New Roman" w:hAnsi="Times New Roman" w:cs="Times New Roman"/>
+          <w:sz w:val="24"/>
+          <w:szCs w:val="24"/>
+        </w:rPr>
+      </w:pPr>
+    </w:p>
+    <w:p>
+      <w:pPr>
+        <w:rPr>
+          <w:rFonts w:ascii="Times New Roman" w:hAnsi="Times New Roman" w:cs="Times New Roman"/>
+          <w:sz w:val="24"/>
+          <w:szCs w:val="24"/>
+        </w:rPr>
+      </w:pPr>
+    </w:p>
+    <w:p>
+      <w:pPr>
+        <w:rPr>
+          <w:rFonts w:ascii="Times New Roman" w:hAnsi="Times New Roman" w:cs="Times New Roman"/>
+          <w:sz w:val="24"/>
+          <w:szCs w:val="24"/>
+        </w:rPr>
+      </w:pPr>
+    </w:p>
+    <w:p>
+      <w:pPr>
+        <w:rPr>
+          <w:rFonts w:ascii="Times New Roman" w:hAnsi="Times New Roman" w:cs="Times New Roman"/>
+          <w:sz w:val="24"/>
+          <w:szCs w:val="24"/>
+        </w:rPr>
+      </w:pPr>
+    </w:p>
+    <w:p>
+      <w:pPr>
+        <w:rPr>
+          <w:rFonts w:ascii="Times New Roman" w:hAnsi="Times New Roman" w:cs="Times New Roman"/>
+          <w:sz w:val="24"/>
+          <w:szCs w:val="24"/>
+        </w:rPr>
+      </w:pPr>
+    </w:p>
+    <w:p>
+      <w:pPr>
+        <w:rPr>
+          <w:rFonts w:ascii="Times New Roman" w:hAnsi="Times New Roman" w:cs="Times New Roman"/>
+          <w:sz w:val="24"/>
+          <w:szCs w:val="24"/>
+        </w:rPr>
+      </w:pPr>
+    </w:p>
+    <w:p>
+      <w:pPr>
+        <w:rPr>
+          <w:rFonts w:ascii="Times New Roman" w:hAnsi="Times New Roman" w:cs="Times New Roman"/>
+          <w:sz w:val="24"/>
+          <w:szCs w:val="24"/>
+        </w:rPr>
+      </w:pPr>
+    </w:p>
+    <w:p>
+      <w:pPr>
+        <w:rPr>
+          <w:rFonts w:ascii="Times New Roman" w:hAnsi="Times New Roman" w:cs="Times New Roman"/>
+          <w:sz w:val="24"/>
+          <w:szCs w:val="24"/>
+        </w:rPr>
+      </w:pPr>
+    </w:p>
+    <w:p>
+      <w:pPr>
+        <w:rPr>
+          <w:rFonts w:ascii="Times New Roman" w:hAnsi="Times New Roman" w:cs="Times New Roman"/>
+          <w:sz w:val="24"/>
+          <w:szCs w:val="24"/>
+        </w:rPr>
+      </w:pPr>
+    </w:p>
+    <w:p>
+      <w:pPr>
+        <w:rPr>
+          <w:rFonts w:ascii="Times New Roman" w:hAnsi="Times New Roman" w:cs="Times New Roman"/>
+          <w:sz w:val="24"/>
+          <w:szCs w:val="24"/>
+        </w:rPr>
+      </w:pPr>
+    </w:p>
+    <w:p>
+      <w:pPr>
+        <w:rPr>
+          <w:rFonts w:ascii="Times New Roman" w:hAnsi="Times New Roman" w:cs="Times New Roman"/>
+          <w:sz w:val="24"/>
+          <w:szCs w:val="24"/>
+        </w:rPr>
+      </w:pPr>
+    </w:p>
+    <w:p>
+      <w:pPr>
+        <w:rPr>
+          <w:rFonts w:ascii="Times New Roman" w:hAnsi="Times New Roman" w:cs="Times New Roman"/>
+          <w:sz w:val="24"/>
+          <w:szCs w:val="24"/>
+        </w:rPr>
+      </w:pPr>
+    </w:p>
+    <w:p>
+      <w:pPr>
+        <w:rPr>
+          <w:rFonts w:ascii="Times New Roman" w:hAnsi="Times New Roman" w:cs="Times New Roman"/>
+          <w:sz w:val="24"/>
+          <w:szCs w:val="24"/>
+        </w:rPr>
+      </w:pPr>
+    </w:p>
+    <w:p>
+      <w:pPr>
+        <w:rPr>
+          <w:rFonts w:ascii="Times New Roman" w:hAnsi="Times New Roman" w:cs="Times New Roman"/>
+          <w:sz w:val="24"/>
+          <w:szCs w:val="24"/>
+        </w:rPr>
+      </w:pPr>
+    </w:p>
+    <w:p>
+      <w:pPr>
+        <w:rPr>
+          <w:rFonts w:ascii="Times New Roman" w:hAnsi="Times New Roman" w:cs="Times New Roman"/>
+          <w:sz w:val="24"/>
+          <w:szCs w:val="24"/>
+        </w:rPr>
+      </w:pPr>
+    </w:p>
+    <w:p>
+      <w:pPr>
+        <w:rPr>
+          <w:rFonts w:ascii="Times New Roman" w:hAnsi="Times New Roman" w:cs="Times New Roman"/>
+          <w:sz w:val="24"/>
+          <w:szCs w:val="24"/>
+        </w:rPr>
+      </w:pPr>
+    </w:p>
+    <w:p>
+      <w:pPr>
+        <w:rPr>
+          <w:rFonts w:ascii="Times New Roman" w:hAnsi="Times New Roman" w:cs="Times New Roman"/>
+          <w:sz w:val="24"/>
+          <w:szCs w:val="24"/>
+        </w:rPr>
+      </w:pPr>
+    </w:p>
+    <w:p>
+      <w:pPr>
+        <w:rPr>
+          <w:rFonts w:ascii="Times New Roman" w:hAnsi="Times New Roman" w:cs="Times New Roman"/>
+          <w:sz w:val="24"/>
+          <w:szCs w:val="24"/>
+        </w:rPr>
+      </w:pPr>
+    </w:p>
+    <w:p>
+      <w:pPr>
+        <w:rPr>
+          <w:rFonts w:ascii="Times New Roman" w:hAnsi="Times New Roman" w:cs="Times New Roman"/>
+          <w:sz w:val="24"/>
+          <w:szCs w:val="24"/>
+        </w:rPr>
+      </w:pPr>
+    </w:p>
+    <w:p>
+      <w:pPr>
+        <w:rPr>
+          <w:rFonts w:ascii="Times New Roman" w:hAnsi="Times New Roman" w:cs="Times New Roman"/>
+          <w:sz w:val="24"/>
+          <w:szCs w:val="24"/>
+        </w:rPr>
+      </w:pPr>
+    </w:p>
+    <w:p>
+      <w:pPr>
+        <w:rPr>
+          <w:rFonts w:ascii="Times New Roman" w:hAnsi="Times New Roman" w:cs="Times New Roman"/>
+          <w:sz w:val="24"/>
+          <w:szCs w:val="24"/>
+        </w:rPr>
+      </w:pPr>
+      <w:r>
+        <w:rPr>
+          <w:rFonts w:ascii="Times New Roman" w:hAnsi="Times New Roman" w:cs="Times New Roman"/>
+          <w:sz w:val="24"/>
+          <w:szCs w:val="24"/>
+        </w:rPr>
+        <w:lastRenderedPageBreak/>
+        <w:t>Here begins the explanation and references of the new collision model.</w:t>
+      </w:r>
+    </w:p>
+    <w:p>
+      <w:pPr>
+        <w:rPr>
+          <w:rFonts w:ascii="Times New Roman" w:hAnsi="Times New Roman" w:cs="Times New Roman"/>
+          <w:sz w:val="24"/>
+          <w:szCs w:val="24"/>
+        </w:rPr>
+      </w:pPr>
+    </w:p>
+    <w:p>
+      <w:pPr>
+        <w:rPr>
+          <w:rFonts w:ascii="Times New Roman" w:hAnsi="Times New Roman" w:cs="Times New Roman"/>
+          <w:sz w:val="24"/>
+          <w:szCs w:val="24"/>
+        </w:rPr>
+      </w:pPr>
+      <m:oMathPara>
+        <m:oMath>
+          <m:nary>
+            <m:naryPr>
+              <m:chr m:val="∑"/>
+              <m:limLoc m:val="undOvr"/>
+              <m:supHide m:val="1"/>
+              <m:ctrlPr>
+                <w:rPr>
+                  <w:rFonts w:ascii="Cambria Math" w:hAnsi="Cambria Math" w:cs="Times New Roman"/>
+                  <w:i/>
+                  <w:sz w:val="24"/>
+                  <w:szCs w:val="24"/>
+                </w:rPr>
+              </m:ctrlPr>
+            </m:naryPr>
+            <m:sub>
+              <m:r>
+                <w:rPr>
+                  <w:rFonts w:ascii="Cambria Math" w:hAnsi="Cambria Math" w:cs="Times New Roman"/>
+                  <w:sz w:val="24"/>
+                  <w:szCs w:val="24"/>
+                </w:rPr>
+                <m:t>j</m:t>
+              </m:r>
+            </m:sub>
+            <m:sup/>
+            <m:e/>
+          </m:nary>
+        </m:oMath>
+      </m:oMathPara>
+    </w:p>
+    <w:p>
+      <w:pPr>
+        <w:rPr>
+          <w:rFonts w:ascii="Times New Roman" w:hAnsi="Times New Roman" w:cs="Times New Roman"/>
+          <w:sz w:val="24"/>
+          <w:szCs w:val="24"/>
+        </w:rPr>
+      </w:pPr>
+    </w:p>
+    <w:p>
+      <w:pPr>
+        <w:rPr>
+          <w:rFonts w:ascii="Times New Roman" w:hAnsi="Times New Roman" w:cs="Times New Roman"/>
+          <w:sz w:val="24"/>
+          <w:szCs w:val="24"/>
+        </w:rPr>
+      </w:pPr>
+    </w:p>
+    <w:p>
+      <w:pPr>
+        <w:rPr>
+          <w:rFonts w:ascii="Times New Roman" w:hAnsi="Times New Roman" w:cs="Times New Roman"/>
+          <w:sz w:val="24"/>
+          <w:szCs w:val="24"/>
+        </w:rPr>
+      </w:pPr>
+    </w:p>
+    <w:p>
+      <w:pPr>
+        <w:rPr>
+          <w:rFonts w:ascii="Times New Roman" w:hAnsi="Times New Roman" w:cs="Times New Roman"/>
+          <w:sz w:val="24"/>
+          <w:szCs w:val="24"/>
+        </w:rPr>
+      </w:pPr>
+    </w:p>
+    <w:p>
+      <w:pPr>
+        <w:rPr>
+          <w:rFonts w:ascii="Times New Roman" w:hAnsi="Times New Roman" w:cs="Times New Roman"/>
+          <w:sz w:val="24"/>
+          <w:szCs w:val="24"/>
+        </w:rPr>
+      </w:pPr>
+    </w:p>
+    <w:p>
+      <w:pPr>
+        <w:rPr>
+          <w:rFonts w:ascii="Times New Roman" w:hAnsi="Times New Roman" w:cs="Times New Roman"/>
+          <w:sz w:val="24"/>
+          <w:szCs w:val="24"/>
+        </w:rPr>
+      </w:pPr>
+    </w:p>
+    <w:p>
+      <w:pPr>
+        <w:rPr>
+          <w:rFonts w:ascii="Times New Roman" w:hAnsi="Times New Roman" w:cs="Times New Roman"/>
+          <w:sz w:val="24"/>
+          <w:szCs w:val="24"/>
+        </w:rPr>
+      </w:pPr>
+    </w:p>
+    <w:p>
+      <w:pPr>
+        <w:pStyle w:val="ListParagraph"/>
+        <w:numPr>
+          <w:ilvl w:val="0"/>
+          <w:numId w:val="1"/>
+        </w:numPr>
+        <w:rPr>
+          <w:rFonts w:ascii="Times New Roman" w:hAnsi="Times New Roman" w:cs="Times New Roman"/>
+          <w:sz w:val="24"/>
+          <w:szCs w:val="24"/>
+        </w:rPr>
+      </w:pPr>
+      <w:hyperlink r:id="rId5" w:history="1">
+        <w:r>
+          <w:rPr>
+            <w:rFonts w:ascii="Times New Roman" w:hAnsi="Times New Roman" w:cs="Times New Roman"/>
+            <w:sz w:val="24"/>
+            <w:szCs w:val="24"/>
+          </w:rPr>
+          <w:t>https://journals.plos.org/ploscompbiol/article?id=10.1371/journal.pcbi.1006273</w:t>
+        </w:r>
+      </w:hyperlink>
+    </w:p>
+    <w:p>
+      <w:pPr>
+        <w:pStyle w:val="ListParagraph"/>
+        <w:numPr>
+          <w:ilvl w:val="0"/>
+          <w:numId w:val="1"/>
+        </w:numPr>
+        <w:rPr>
+          <w:rFonts w:ascii="Times New Roman" w:hAnsi="Times New Roman" w:cs="Times New Roman"/>
+          <w:sz w:val="24"/>
+          <w:szCs w:val="24"/>
+        </w:rPr>
+      </w:pPr>
+    </w:p>
+    <w:p/>
     <w:sectPr>
       <w:pgSz w:w="12240" w:h="15840"/>
       <w:pgMar w:top="1440" w:right="1440" w:bottom="1440" w:left="1440" w:header="720" w:footer="720" w:gutter="0"/>
@@ -1379,6 +1959,103 @@
     </w:sectPr>
   </w:body>
 </w:document>
+</file>
+
+<file path=word/numbering.xml><?xml version="1.0" encoding="utf-8"?>
+<w:numbering xmlns:wpc="http://schemas.microsoft.com/office/word/2010/wordprocessingCanvas" xmlns:cx="http://schemas.microsoft.com/office/drawing/2014/chartex" xmlns:cx1="http://schemas.microsoft.com/office/drawing/2015/9/8/chartex" xmlns:cx2="http://schemas.microsoft.com/office/drawing/2015/10/21/chartex" xmlns:cx3="http://schemas.microsoft.com/office/drawing/2016/5/9/chartex" xmlns:cx4="http://schemas.microsoft.com/office/drawing/2016/5/10/chartex" xmlns:cx5="http://schemas.microsoft.com/office/drawing/2016/5/11/chartex" xmlns:cx6="http://schemas.microsoft.com/office/drawing/2016/5/12/chartex" xmlns:cx7="http://schemas.microsoft.com/office/drawing/2016/5/13/chartex" xmlns:cx8="http://schemas.microsoft.com/office/drawing/2016/5/14/chartex" xmlns:mc="http://schemas.openxmlformats.org/markup-compatibility/2006" xmlns:aink="http://schemas.microsoft.com/office/drawing/2016/ink" xmlns:am3d="http://schemas.microsoft.com/office/drawing/2017/model3d" xmlns:o="urn:schemas-microsoft-com:office:office" xmlns:r="http://schemas.openxmlformats.org/officeDocument/2006/relationships" xmlns:m="http://schemas.openxmlformats.org/officeDocument/2006/math" xmlns:v="urn:schemas-microsoft-com:vml" xmlns:wp14="http://schemas.microsoft.com/office/word/2010/wordprocessingDrawing" xmlns:wp="http://schemas.openxmlformats.org/drawingml/2006/wordprocessingDrawing" xmlns:w10="urn:schemas-microsoft-com:office:word" xmlns:w="http://schemas.openxmlformats.org/wordprocessingml/2006/main" xmlns:w14="http://schemas.microsoft.com/office/word/2010/wordml" xmlns:w15="http://schemas.microsoft.com/office/word/2012/wordml" xmlns:w16cex="http://schemas.microsoft.com/office/word/2018/wordml/cex" xmlns:w16cid="http://schemas.microsoft.com/office/word/2016/wordml/cid" xmlns:w16="http://schemas.microsoft.com/office/word/2018/wordml" xmlns:w16se="http://schemas.microsoft.com/office/word/2015/wordml/symex" xmlns:wpg="http://schemas.microsoft.com/office/word/2010/wordprocessingGroup" xmlns:wpi="http://schemas.microsoft.com/office/word/2010/wordprocessingInk" xmlns:wne="http://schemas.microsoft.com/office/word/2006/wordml" xmlns:wps="http://schemas.microsoft.com/office/word/2010/wordprocessingShape" mc:Ignorable="w14 w15 w16se w16cid w16 w16cex wp14">
+  <w:abstractNum w:abstractNumId="0" w15:restartNumberingAfterBreak="0">
+    <w:nsid w:val="204648D9"/>
+    <w:multiLevelType w:val="hybridMultilevel"/>
+    <w:tmpl w:val="8BE2F93A"/>
+    <w:lvl w:ilvl="0" w:tplc="603C5768">
+      <w:start w:val="1"/>
+      <w:numFmt w:val="decimal"/>
+      <w:lvlText w:val="%1"/>
+      <w:lvlJc w:val="left"/>
+      <w:pPr>
+        <w:ind w:left="1080" w:hanging="720"/>
+      </w:pPr>
+      <w:rPr>
+        <w:rFonts w:hint="default"/>
+      </w:rPr>
+    </w:lvl>
+    <w:lvl w:ilvl="1" w:tplc="04090019" w:tentative="1">
+      <w:start w:val="1"/>
+      <w:numFmt w:val="lowerLetter"/>
+      <w:lvlText w:val="%2."/>
+      <w:lvlJc w:val="left"/>
+      <w:pPr>
+        <w:ind w:left="1440" w:hanging="360"/>
+      </w:pPr>
+    </w:lvl>
+    <w:lvl w:ilvl="2" w:tplc="0409001B" w:tentative="1">
+      <w:start w:val="1"/>
+      <w:numFmt w:val="lowerRoman"/>
+      <w:lvlText w:val="%3."/>
+      <w:lvlJc w:val="right"/>
+      <w:pPr>
+        <w:ind w:left="2160" w:hanging="180"/>
+      </w:pPr>
+    </w:lvl>
+    <w:lvl w:ilvl="3" w:tplc="0409000F" w:tentative="1">
+      <w:start w:val="1"/>
+      <w:numFmt w:val="decimal"/>
+      <w:lvlText w:val="%4."/>
+      <w:lvlJc w:val="left"/>
+      <w:pPr>
+        <w:ind w:left="2880" w:hanging="360"/>
+      </w:pPr>
+    </w:lvl>
+    <w:lvl w:ilvl="4" w:tplc="04090019" w:tentative="1">
+      <w:start w:val="1"/>
+      <w:numFmt w:val="lowerLetter"/>
+      <w:lvlText w:val="%5."/>
+      <w:lvlJc w:val="left"/>
+      <w:pPr>
+        <w:ind w:left="3600" w:hanging="360"/>
+      </w:pPr>
+    </w:lvl>
+    <w:lvl w:ilvl="5" w:tplc="0409001B" w:tentative="1">
+      <w:start w:val="1"/>
+      <w:numFmt w:val="lowerRoman"/>
+      <w:lvlText w:val="%6."/>
+      <w:lvlJc w:val="right"/>
+      <w:pPr>
+        <w:ind w:left="4320" w:hanging="180"/>
+      </w:pPr>
+    </w:lvl>
+    <w:lvl w:ilvl="6" w:tplc="0409000F" w:tentative="1">
+      <w:start w:val="1"/>
+      <w:numFmt w:val="decimal"/>
+      <w:lvlText w:val="%7."/>
+      <w:lvlJc w:val="left"/>
+      <w:pPr>
+        <w:ind w:left="5040" w:hanging="360"/>
+      </w:pPr>
+    </w:lvl>
+    <w:lvl w:ilvl="7" w:tplc="04090019" w:tentative="1">
+      <w:start w:val="1"/>
+      <w:numFmt w:val="lowerLetter"/>
+      <w:lvlText w:val="%8."/>
+      <w:lvlJc w:val="left"/>
+      <w:pPr>
+        <w:ind w:left="5760" w:hanging="360"/>
+      </w:pPr>
+    </w:lvl>
+    <w:lvl w:ilvl="8" w:tplc="0409001B" w:tentative="1">
+      <w:start w:val="1"/>
+      <w:numFmt w:val="lowerRoman"/>
+      <w:lvlText w:val="%9."/>
+      <w:lvlJc w:val="right"/>
+      <w:pPr>
+        <w:ind w:left="6480" w:hanging="180"/>
+      </w:pPr>
+    </w:lvl>
+  </w:abstractNum>
+  <w:num w:numId="1">
+    <w:abstractNumId w:val="0"/>
+  </w:num>
+</w:numbering>
 </file>
 
 <file path=word/styles.xml><?xml version="1.0" encoding="utf-8"?>
@@ -1850,6 +2527,50 @@
       <w:szCs w:val="20"/>
     </w:rPr>
   </w:style>
+  <w:style w:type="character" w:styleId="Hyperlink">
+    <w:name w:val="Hyperlink"/>
+    <w:basedOn w:val="DefaultParagraphFont"/>
+    <w:uiPriority w:val="99"/>
+    <w:unhideWhenUsed/>
+    <w:rsid w:val="0064271C"/>
+    <w:rPr>
+      <w:color w:val="0000FF"/>
+      <w:u w:val="single"/>
+    </w:rPr>
+  </w:style>
+  <w:style w:type="character" w:styleId="UnresolvedMention">
+    <w:name w:val="Unresolved Mention"/>
+    <w:basedOn w:val="DefaultParagraphFont"/>
+    <w:uiPriority w:val="99"/>
+    <w:semiHidden/>
+    <w:unhideWhenUsed/>
+    <w:rsid w:val="0064271C"/>
+    <w:rPr>
+      <w:color w:val="605E5C"/>
+      <w:shd w:val="clear" w:color="auto" w:fill="E1DFDD"/>
+    </w:rPr>
+  </w:style>
+  <w:style w:type="paragraph" w:styleId="ListParagraph">
+    <w:name w:val="List Paragraph"/>
+    <w:basedOn w:val="Normal"/>
+    <w:uiPriority w:val="34"/>
+    <w:qFormat/>
+    <w:rsid w:val="0064271C"/>
+    <w:pPr>
+      <w:ind w:left="720"/>
+      <w:contextualSpacing/>
+    </w:pPr>
+  </w:style>
+  <w:style w:type="character" w:styleId="PlaceholderText">
+    <w:name w:val="Placeholder Text"/>
+    <w:basedOn w:val="DefaultParagraphFont"/>
+    <w:uiPriority w:val="99"/>
+    <w:semiHidden/>
+    <w:rsid w:val="0064271C"/>
+    <w:rPr>
+      <w:color w:val="808080"/>
+    </w:rPr>
+  </w:style>
 </w:styles>
 </file>
 

</xml_diff>